<commit_message>
update with new analyses
</commit_message>
<xml_diff>
--- a/docs/index.docx
+++ b/docs/index.docx
@@ -188,13 +188,14 @@
       <w:r>
         <w:t xml:space="preserve">…are more satisfied ? (</w:t>
       </w:r>
-      <w:r>
-        <w:rPr>
-          <w:b/>
-          <w:bCs/>
-        </w:rPr>
-        <w:t xml:space="preserve">?@sec-satisfaction</w:t>
-      </w:r>
+      <w:hyperlink w:anchor="sec-satisfaction">
+        <w:r>
+          <w:rPr>
+            <w:rStyle w:val="Hyperlink"/>
+          </w:rPr>
+          <w:t xml:space="preserve">Section 4.2</w:t>
+        </w:r>
+      </w:hyperlink>
       <w:r>
         <w:t xml:space="preserve">)</w:t>
       </w:r>
@@ -208,15 +209,16 @@
         </w:numPr>
       </w:pPr>
       <w:r>
-        <w:t xml:space="preserve">…are more self-confident? (</w:t>
-      </w:r>
-      <w:r>
-        <w:rPr>
-          <w:b/>
-          <w:bCs/>
-        </w:rPr>
-        <w:t xml:space="preserve">?@sec-confidence</w:t>
-      </w:r>
+        <w:t xml:space="preserve">…are more confident about their future? (</w:t>
+      </w:r>
+      <w:hyperlink w:anchor="sec-perception-avenir">
+        <w:r>
+          <w:rPr>
+            <w:rStyle w:val="Hyperlink"/>
+          </w:rPr>
+          <w:t xml:space="preserve">Section 4.3</w:t>
+        </w:r>
+      </w:hyperlink>
       <w:r>
         <w:t xml:space="preserve">)</w:t>
       </w:r>
@@ -244,13 +246,14 @@
       <w:r>
         <w:t xml:space="preserve">Ciné (</w:t>
       </w:r>
-      <w:r>
-        <w:rPr>
-          <w:b/>
-          <w:bCs/>
-        </w:rPr>
-        <w:t xml:space="preserve">?@sec-cine</w:t>
-      </w:r>
+      <w:hyperlink w:anchor="sec-cine">
+        <w:r>
+          <w:rPr>
+            <w:rStyle w:val="Hyperlink"/>
+          </w:rPr>
+          <w:t xml:space="preserve">Section 5.1</w:t>
+        </w:r>
+      </w:hyperlink>
       <w:r>
         <w:t xml:space="preserve">)</w:t>
       </w:r>
@@ -264,27 +267,16 @@
         </w:numPr>
       </w:pPr>
       <w:r>
-        <w:t xml:space="preserve">Ecology</w:t>
-      </w:r>
-    </w:p>
-    <w:p>
-      <w:pPr>
-        <w:pStyle w:val="Compact"/>
-        <w:numPr>
-          <w:ilvl w:val="0"/>
-          <w:numId w:val="1004"/>
-        </w:numPr>
-      </w:pPr>
-      <w:r>
-        <w:t xml:space="preserve">Coeur vs. Relais (</w:t>
-      </w:r>
-      <w:r>
-        <w:rPr>
-          <w:b/>
-          <w:bCs/>
-        </w:rPr>
-        <w:t xml:space="preserve">?@sec-coeur-vs-relais</w:t>
-      </w:r>
+        <w:t xml:space="preserve">Ecology (</w:t>
+      </w:r>
+      <w:hyperlink w:anchor="sec-ecovolonterre">
+        <w:r>
+          <w:rPr>
+            <w:rStyle w:val="Hyperlink"/>
+          </w:rPr>
+          <w:t xml:space="preserve">Section 5.2</w:t>
+        </w:r>
+      </w:hyperlink>
       <w:r>
         <w:t xml:space="preserve">)</w:t>
       </w:r>
@@ -420,6 +412,14 @@
         <w:t xml:space="preserve">Age</w:t>
       </w:r>
     </w:p>
+    <w:p>
+      <w:pPr>
+        <w:pStyle w:val="FirstParagraph"/>
+      </w:pPr>
+      <w:r>
+        <w:t xml:space="preserve">The majority of volunteers is between 18 and 20 years old (~30%). The next biggest age group are volunteers between 21 and 23 years old ( ~30%).</w:t>
+      </w:r>
+    </w:p>
     <w:bookmarkEnd w:id="26"/>
     <w:bookmarkStart w:id="27" w:name="education"/>
     <w:p>
@@ -430,6 +430,47 @@
         <w:t xml:space="preserve">Education</w:t>
       </w:r>
     </w:p>
+    <w:p>
+      <w:pPr>
+        <w:pStyle w:val="FirstParagraph"/>
+      </w:pPr>
+      <w:r>
+        <w:t xml:space="preserve">Volunteers with a</w:t>
+      </w:r>
+      <w:r>
+        <w:t xml:space="preserve"> </w:t>
+      </w:r>
+      <w:r>
+        <w:t xml:space="preserve">“Bac + 3 et plus”</w:t>
+      </w:r>
+      <w:r>
+        <w:t xml:space="preserve"> </w:t>
+      </w:r>
+      <w:r>
+        <w:t xml:space="preserve">are relatively rare (~17%). The share of volunteers with a</w:t>
+      </w:r>
+      <w:r>
+        <w:t xml:space="preserve"> </w:t>
+      </w:r>
+      <w:r>
+        <w:t xml:space="preserve">“Bac à Bac + 2”</w:t>
+      </w:r>
+      <w:r>
+        <w:t xml:space="preserve"> </w:t>
+      </w:r>
+      <w:r>
+        <w:t xml:space="preserve">has been constantly decreasing, from 48% in 2020/21 to 40% in 2023/24. By contrast, volunteers</w:t>
+      </w:r>
+      <w:r>
+        <w:t xml:space="preserve"> </w:t>
+      </w:r>
+      <w:r>
+        <w:t xml:space="preserve">“Infra-bac”</w:t>
+      </w:r>
+      <w:r>
+        <w:t xml:space="preserve">, have been increasing from 32% in 2020/21 to 43% in 2023/24.</w:t>
+      </w:r>
+    </w:p>
     <w:bookmarkEnd w:id="27"/>
     <w:bookmarkStart w:id="28" w:name="sex"/>
     <w:p>
@@ -438,6 +479,14 @@
       </w:pPr>
       <w:r>
         <w:t xml:space="preserve">Sex</w:t>
+      </w:r>
+    </w:p>
+    <w:p>
+      <w:pPr>
+        <w:pStyle w:val="FirstParagraph"/>
+      </w:pPr>
+      <w:r>
+        <w:t xml:space="preserve">There is a relatively stable difference, with more women (~60%) being volunteers than men.</w:t>
       </w:r>
     </w:p>
     <w:bookmarkEnd w:id="28"/>
@@ -470,17 +519,7 @@
         </w:r>
       </w:hyperlink>
       <w:r>
-        <w:t xml:space="preserve">). Second, there are only two questions that volunteers of the same promo have been asked at different time points (</w:t>
-      </w:r>
-      <w:r>
-        <w:rPr>
-          <w:b/>
-          <w:bCs/>
-        </w:rPr>
-        <w:t xml:space="preserve">?@tbl-within-variables</w:t>
-      </w:r>
-      <w:r>
-        <w:t xml:space="preserve">).</w:t>
+        <w:t xml:space="preserve">). Second, there are only two questions that volunteers of the same promo have been asked at different time points.</w:t>
       </w:r>
       <w:r>
         <w:t xml:space="preserve"> </w:t>
@@ -574,7 +613,7 @@
       </w:r>
     </w:p>
     <w:bookmarkEnd w:id="31"/>
-    <w:bookmarkStart w:id="111" w:name="predictions"/>
+    <w:bookmarkStart w:id="37" w:name="predictions"/>
     <w:p>
       <w:pPr>
         <w:pStyle w:val="Heading1"/>
@@ -588,19 +627,7 @@
         <w:pStyle w:val="FirstParagraph"/>
       </w:pPr>
       <w:r>
-        <w:t xml:space="preserve">For all predictions, we rely only on volunteers from the</w:t>
-      </w:r>
-      <w:r>
-        <w:t xml:space="preserve"> </w:t>
-      </w:r>
-      <w:r>
-        <w:t xml:space="preserve">“Coeur”</w:t>
-      </w:r>
-      <w:r>
-        <w:t xml:space="preserve"> </w:t>
-      </w:r>
-      <w:r>
-        <w:t xml:space="preserve">program. Note that all predicitons here are just statistical associations–they tell us about differences we observe, but they do not provide proof for causal conclusions on why we observe these differences.</w:t>
+        <w:t xml:space="preserve">Note that all predicitons here are just statistical associations–they tell us about differences we observe, but they do not provide proof for causal conclusions on why we observe these differences.</w:t>
       </w:r>
     </w:p>
     <w:bookmarkStart w:id="32" w:name="sec-rupture"/>
@@ -757,7 +784,7 @@
         <w:t xml:space="preserve"> </w:t>
       </w:r>
       <w:r>
-        <w:t xml:space="preserve">(OR = 1.5114392).</w:t>
+        <w:t xml:space="preserve">(OR = 1.6138667).</w:t>
       </w:r>
     </w:p>
     <w:p>
@@ -851,23 +878,13 @@
       </w:r>
     </w:p>
     <w:bookmarkEnd w:id="32"/>
-    <w:bookmarkStart w:id="34" w:name="Xa46a2ed2c7e01218d39156fc93b75058396d58e"/>
+    <w:bookmarkStart w:id="34" w:name="sec-satisfaction"/>
     <w:p>
       <w:pPr>
         <w:pStyle w:val="Heading2"/>
       </w:pPr>
       <w:r>
-        <w:t xml:space="preserve">What predicts whether volunteers are more satisfied ? (</w:t>
-      </w:r>
-      <w:r>
-        <w:rPr>
-          <w:b/>
-          <w:bCs/>
-        </w:rPr>
-        <w:t xml:space="preserve">?@sec-satisfaction</w:t>
-      </w:r>
-      <w:r>
-        <w:t xml:space="preserve">)</w:t>
+        <w:t xml:space="preserve">What predicts whether volunteers are more satisfied ?</w:t>
       </w:r>
     </w:p>
     <w:p>
@@ -974,23 +991,13 @@
       </w:r>
     </w:p>
     <w:bookmarkEnd w:id="34"/>
-    <w:bookmarkStart w:id="110" w:name="X72f46d3f0375a423caaf362e6457171293b2f1b"/>
+    <w:bookmarkStart w:id="36" w:name="sec-perception-avenir"/>
     <w:p>
       <w:pPr>
         <w:pStyle w:val="Heading2"/>
       </w:pPr>
       <w:r>
-        <w:t xml:space="preserve">What predicts whether volunteers are more confident in their future ? (</w:t>
-      </w:r>
-      <w:r>
-        <w:rPr>
-          <w:b/>
-          <w:bCs/>
-        </w:rPr>
-        <w:t xml:space="preserve">?@sec-confiance_avenir</w:t>
-      </w:r>
-      <w:r>
-        <w:t xml:space="preserve">)</w:t>
+        <w:t xml:space="preserve">What predicts whether volunteers are more confident in their future ?</w:t>
       </w:r>
     </w:p>
     <w:p>
@@ -1096,7 +1103,53 @@
         <w:t xml:space="preserve">, for other variables. The estimates in these figures are the results of separate linear regressions for each variable. All likert scale type responses (such as satisfaction) have been coded as numeric (from 1 to 4). How to interpret the coefficients? For categorical variables, a baseline has been chosen in the model (refer to the codebook to see the omitted baseline category). The estimate shown in the graph is how much, compared to this baseline, satisfaction increases or decreases (on a scale from 1 to 4). For numeric variables, estimates represent how much satisfaction increases or decreases after increasing the variable by one unit.</w:t>
       </w:r>
     </w:p>
-    <w:bookmarkStart w:id="36" w:name="tbl-rupture"/>
+    <w:bookmarkEnd w:id="36"/>
+    <w:bookmarkEnd w:id="37"/>
+    <w:bookmarkStart w:id="122" w:name="differences-between-programs"/>
+    <w:p>
+      <w:pPr>
+        <w:pStyle w:val="Heading1"/>
+      </w:pPr>
+      <w:r>
+        <w:t xml:space="preserve">Differences between programs</w:t>
+      </w:r>
+    </w:p>
+    <w:bookmarkStart w:id="38" w:name="sec-cine"/>
+    <w:p>
+      <w:pPr>
+        <w:pStyle w:val="Heading2"/>
+      </w:pPr>
+      <w:r>
+        <w:t xml:space="preserve">Ciné</w:t>
+      </w:r>
+    </w:p>
+    <w:p>
+      <w:pPr>
+        <w:pStyle w:val="FirstParagraph"/>
+      </w:pPr>
+      <w:r>
+        <w:t xml:space="preserve">Volunteers who work in cine-related projects tend to be older and more educated. Refugies are less likely to be cine volunteers. If there is a preliminary end to the contract, cine volunteers are more likely to do so because they were offered a CDD of less than 6 months. Refugees are less likely to be cine volunteers, and women, as well as people from urban areas are more likely.</w:t>
+      </w:r>
+    </w:p>
+    <w:bookmarkEnd w:id="38"/>
+    <w:bookmarkStart w:id="121" w:name="sec-ecovolonterre"/>
+    <w:p>
+      <w:pPr>
+        <w:pStyle w:val="Heading2"/>
+      </w:pPr>
+      <w:r>
+        <w:t xml:space="preserve">Ecovolonterre</w:t>
+      </w:r>
+    </w:p>
+    <w:p>
+      <w:pPr>
+        <w:pStyle w:val="FirstParagraph"/>
+      </w:pPr>
+      <w:r>
+        <w:t xml:space="preserve">Ecovolonterres tend to be older (mostly in the 21 to 23 agegroup) and more educated than other volunteers. They tend to plan for longer volunteer programs. Ecovolonterres tend to be from more rural but also urban ares (compared to QVP).</w:t>
+      </w:r>
+    </w:p>
+    <w:bookmarkStart w:id="39" w:name="tbl-rupture"/>
     <w:p>
       <w:pPr>
         <w:pStyle w:val="FigureTitle"/>
@@ -1274,7 +1327,7 @@
               <w:jc w:val="left"/>
             </w:pPr>
             <w:r>
-              <w:t xml:space="preserve">raisons externes</w:t>
+              <w:t xml:space="preserve">negative</w:t>
             </w:r>
           </w:p>
         </w:tc>
@@ -1502,7 +1555,7 @@
               <w:jc w:val="left"/>
             </w:pPr>
             <w:r>
-              <w:t xml:space="preserve">negative</w:t>
+              <w:t xml:space="preserve">positive</w:t>
             </w:r>
           </w:p>
         </w:tc>
@@ -1596,13 +1649,13 @@
         </w:tc>
       </w:tr>
     </w:tbl>
-    <w:bookmarkEnd w:id="36"/>
+    <w:bookmarkEnd w:id="39"/>
     <w:p>
       <w:r>
         <w:br w:type="page"/>
       </w:r>
     </w:p>
-    <w:bookmarkStart w:id="37" w:name="tbl-OR-example"/>
+    <w:bookmarkStart w:id="40" w:name="tbl-OR-example"/>
     <w:p>
       <w:pPr>
         <w:pStyle w:val="FigureTitle"/>
@@ -1718,7 +1771,7 @@
               <w:jc w:val="right"/>
             </w:pPr>
             <w:r>
-              <w:t xml:space="preserve">19931</w:t>
+              <w:t xml:space="preserve">19863</w:t>
             </w:r>
           </w:p>
         </w:tc>
@@ -1730,7 +1783,7 @@
               <w:jc w:val="right"/>
             </w:pPr>
             <w:r>
-              <w:t xml:space="preserve">877</w:t>
+              <w:t xml:space="preserve">945</w:t>
             </w:r>
           </w:p>
         </w:tc>
@@ -1742,7 +1795,7 @@
               <w:jc w:val="right"/>
             </w:pPr>
             <w:r>
-              <w:t xml:space="preserve">22.726</w:t>
+              <w:t xml:space="preserve">21.019</w:t>
             </w:r>
           </w:p>
         </w:tc>
@@ -1754,7 +1807,7 @@
               <w:jc w:val="right"/>
             </w:pPr>
             <w:r>
-              <w:t xml:space="preserve">0.042</w:t>
+              <w:t xml:space="preserve">0.045</w:t>
             </w:r>
           </w:p>
         </w:tc>
@@ -1780,7 +1833,7 @@
               <w:jc w:val="right"/>
             </w:pPr>
             <w:r>
-              <w:t xml:space="preserve">6706</w:t>
+              <w:t xml:space="preserve">6642</w:t>
             </w:r>
           </w:p>
         </w:tc>
@@ -1792,7 +1845,7 @@
               <w:jc w:val="right"/>
             </w:pPr>
             <w:r>
-              <w:t xml:space="preserve">446</w:t>
+              <w:t xml:space="preserve">510</w:t>
             </w:r>
           </w:p>
         </w:tc>
@@ -1804,7 +1857,7 @@
               <w:jc w:val="right"/>
             </w:pPr>
             <w:r>
-              <w:t xml:space="preserve">15.036</w:t>
+              <w:t xml:space="preserve">13.024</w:t>
             </w:r>
           </w:p>
         </w:tc>
@@ -1816,19 +1869,19 @@
               <w:jc w:val="right"/>
             </w:pPr>
             <w:r>
-              <w:t xml:space="preserve">0.062</w:t>
+              <w:t xml:space="preserve">0.071</w:t>
             </w:r>
           </w:p>
         </w:tc>
       </w:tr>
     </w:tbl>
-    <w:bookmarkEnd w:id="37"/>
+    <w:bookmarkEnd w:id="40"/>
     <w:p>
       <w:r>
         <w:br w:type="page"/>
       </w:r>
     </w:p>
-    <w:bookmarkStart w:id="38" w:name="tbl-rupture-candidates"/>
+    <w:bookmarkStart w:id="41" w:name="tbl-rupture-candidates"/>
     <w:p>
       <w:pPr>
         <w:pStyle w:val="FigureTitle"/>
@@ -2145,13 +2198,13 @@
         </w:tc>
       </w:tr>
     </w:tbl>
-    <w:bookmarkEnd w:id="38"/>
+    <w:bookmarkEnd w:id="41"/>
     <w:p>
       <w:r>
         <w:br w:type="page"/>
       </w:r>
     </w:p>
-    <w:bookmarkStart w:id="42" w:name="fig-map-repartition"/>
+    <w:bookmarkStart w:id="45" w:name="fig-map-repartition"/>
     <w:p>
       <w:pPr>
         <w:pStyle w:val="FigureTitle"/>
@@ -2177,18 +2230,18 @@
           <wp:inline>
             <wp:extent cx="5943600" cy="5943600"/>
             <wp:effectExtent b="0" l="0" r="0" t="0"/>
-            <wp:docPr descr="" title="" id="40" name="Picture"/>
+            <wp:docPr descr="" title="" id="43" name="Picture"/>
             <a:graphic>
               <a:graphicData uri="http://schemas.openxmlformats.org/drawingml/2006/picture">
                 <pic:pic>
                   <pic:nvPicPr>
-                    <pic:cNvPr descr="index_files/figure-docx/fig-map-repartition-1.png" id="41" name="Picture"/>
+                    <pic:cNvPr descr="index_files/figure-docx/fig-map-repartition-1.png" id="44" name="Picture"/>
                     <pic:cNvPicPr>
                       <a:picLocks noChangeArrowheads="1" noChangeAspect="1"/>
                     </pic:cNvPicPr>
                   </pic:nvPicPr>
                   <pic:blipFill>
-                    <a:blip r:embed="rId39"/>
+                    <a:blip r:embed="rId42"/>
                     <a:stretch>
                       <a:fillRect/>
                     </a:stretch>
@@ -2215,13 +2268,13 @@
         </w:drawing>
       </w:r>
     </w:p>
-    <w:bookmarkEnd w:id="42"/>
+    <w:bookmarkEnd w:id="45"/>
     <w:p>
       <w:r>
         <w:br w:type="page"/>
       </w:r>
     </w:p>
-    <w:bookmarkStart w:id="46" w:name="fig-map-trend"/>
+    <w:bookmarkStart w:id="49" w:name="fig-map-trend"/>
     <w:p>
       <w:pPr>
         <w:pStyle w:val="FigureTitle"/>
@@ -2247,18 +2300,18 @@
           <wp:inline>
             <wp:extent cx="5943600" cy="5943600"/>
             <wp:effectExtent b="0" l="0" r="0" t="0"/>
-            <wp:docPr descr="" title="" id="44" name="Picture"/>
+            <wp:docPr descr="" title="" id="47" name="Picture"/>
             <a:graphic>
               <a:graphicData uri="http://schemas.openxmlformats.org/drawingml/2006/picture">
                 <pic:pic>
                   <pic:nvPicPr>
-                    <pic:cNvPr descr="index_files/figure-docx/fig-map-trend-1.png" id="45" name="Picture"/>
+                    <pic:cNvPr descr="index_files/figure-docx/fig-map-trend-1.png" id="48" name="Picture"/>
                     <pic:cNvPicPr>
                       <a:picLocks noChangeArrowheads="1" noChangeAspect="1"/>
                     </pic:cNvPicPr>
                   </pic:nvPicPr>
                   <pic:blipFill>
-                    <a:blip r:embed="rId43"/>
+                    <a:blip r:embed="rId46"/>
                     <a:stretch>
                       <a:fillRect/>
                     </a:stretch>
@@ -2285,14 +2338,14 @@
         </w:drawing>
       </w:r>
     </w:p>
-    <w:bookmarkEnd w:id="46"/>
+    <w:bookmarkEnd w:id="49"/>
     <w:p>
       <w:r>
         <w:br w:type="page"/>
       </w:r>
     </w:p>
-    <w:bookmarkStart w:id="55" w:name="fig-attrition"/>
-    <w:bookmarkStart w:id="50" w:name="fig-attrition-1"/>
+    <w:bookmarkStart w:id="58" w:name="fig-attrition"/>
+    <w:bookmarkStart w:id="53" w:name="fig-attrition-1"/>
     <w:p>
       <w:pPr>
         <w:pStyle w:val="FigureWithoutNote"/>
@@ -2310,18 +2363,18 @@
           <wp:inline>
             <wp:extent cx="2971800" cy="2971800"/>
             <wp:effectExtent b="0" l="0" r="0" t="0"/>
-            <wp:docPr descr="" title="" id="48" name="Picture"/>
+            <wp:docPr descr="" title="" id="51" name="Picture"/>
             <a:graphic>
               <a:graphicData uri="http://schemas.openxmlformats.org/drawingml/2006/picture">
                 <pic:pic>
                   <pic:nvPicPr>
-                    <pic:cNvPr descr="index_files/figure-docx/fig-attrition-1.png" id="49" name="Picture"/>
+                    <pic:cNvPr descr="index_files/figure-docx/fig-attrition-1.png" id="52" name="Picture"/>
                     <pic:cNvPicPr>
                       <a:picLocks noChangeArrowheads="1" noChangeAspect="1"/>
                     </pic:cNvPicPr>
                   </pic:nvPicPr>
                   <pic:blipFill>
-                    <a:blip r:embed="rId47"/>
+                    <a:blip r:embed="rId50"/>
                     <a:stretch>
                       <a:fillRect/>
                     </a:stretch>
@@ -2348,8 +2401,8 @@
         </w:drawing>
       </w:r>
     </w:p>
-    <w:bookmarkEnd w:id="50"/>
-    <w:bookmarkStart w:id="54" w:name="fig-attrition-2"/>
+    <w:bookmarkEnd w:id="53"/>
+    <w:bookmarkStart w:id="57" w:name="fig-attrition-2"/>
     <w:p>
       <w:pPr>
         <w:pStyle w:val="FigureWithoutNote"/>
@@ -2367,18 +2420,18 @@
           <wp:inline>
             <wp:extent cx="2971800" cy="2971800"/>
             <wp:effectExtent b="0" l="0" r="0" t="0"/>
-            <wp:docPr descr="" title="" id="52" name="Picture"/>
+            <wp:docPr descr="" title="" id="55" name="Picture"/>
             <a:graphic>
               <a:graphicData uri="http://schemas.openxmlformats.org/drawingml/2006/picture">
                 <pic:pic>
                   <pic:nvPicPr>
-                    <pic:cNvPr descr="index_files/figure-docx/fig-attrition-2.png" id="53" name="Picture"/>
+                    <pic:cNvPr descr="index_files/figure-docx/fig-attrition-2.png" id="56" name="Picture"/>
                     <pic:cNvPicPr>
                       <a:picLocks noChangeArrowheads="1" noChangeAspect="1"/>
                     </pic:cNvPicPr>
                   </pic:nvPicPr>
                   <pic:blipFill>
-                    <a:blip r:embed="rId51"/>
+                    <a:blip r:embed="rId54"/>
                     <a:stretch>
                       <a:fillRect/>
                     </a:stretch>
@@ -2405,7 +2458,7 @@
         </w:drawing>
       </w:r>
     </w:p>
-    <w:bookmarkEnd w:id="54"/>
+    <w:bookmarkEnd w:id="57"/>
     <w:p>
       <w:pPr>
         <w:pStyle w:val="FigureTitle"/>
@@ -2434,14 +2487,14 @@
         <w:t xml:space="preserve">have participated in the program but have not even filled out the first questionnaire. Note that in the percentage plot, the percentages are relative to all volunteers from the respective promo.</w:t>
       </w:r>
     </w:p>
-    <w:bookmarkEnd w:id="55"/>
+    <w:bookmarkEnd w:id="58"/>
     <w:p>
       <w:r>
         <w:br w:type="page"/>
       </w:r>
     </w:p>
-    <w:bookmarkStart w:id="64" w:name="fig-vote_derniers_elections"/>
-    <w:bookmarkStart w:id="59" w:name="fig-vote_derniers_elections-1"/>
+    <w:bookmarkStart w:id="67" w:name="fig-vote_derniers_elections"/>
+    <w:bookmarkStart w:id="62" w:name="fig-vote_derniers_elections-1"/>
     <w:p>
       <w:pPr>
         <w:pStyle w:val="FigureWithoutNote"/>
@@ -2459,18 +2512,18 @@
           <wp:inline>
             <wp:extent cx="2971800" cy="2971800"/>
             <wp:effectExtent b="0" l="0" r="0" t="0"/>
-            <wp:docPr descr="" title="" id="57" name="Picture"/>
+            <wp:docPr descr="" title="" id="60" name="Picture"/>
             <a:graphic>
               <a:graphicData uri="http://schemas.openxmlformats.org/drawingml/2006/picture">
                 <pic:pic>
                   <pic:nvPicPr>
-                    <pic:cNvPr descr="index_files/figure-docx/fig-vote_derniers_elections-1.png" id="58" name="Picture"/>
+                    <pic:cNvPr descr="index_files/figure-docx/fig-vote_derniers_elections-1.png" id="61" name="Picture"/>
                     <pic:cNvPicPr>
                       <a:picLocks noChangeArrowheads="1" noChangeAspect="1"/>
                     </pic:cNvPicPr>
                   </pic:nvPicPr>
                   <pic:blipFill>
-                    <a:blip r:embed="rId56"/>
+                    <a:blip r:embed="rId59"/>
                     <a:stretch>
                       <a:fillRect/>
                     </a:stretch>
@@ -2497,8 +2550,8 @@
         </w:drawing>
       </w:r>
     </w:p>
-    <w:bookmarkEnd w:id="59"/>
-    <w:bookmarkStart w:id="63" w:name="fig-vote_derniers_elections-2"/>
+    <w:bookmarkEnd w:id="62"/>
+    <w:bookmarkStart w:id="66" w:name="fig-vote_derniers_elections-2"/>
     <w:p>
       <w:pPr>
         <w:pStyle w:val="FigureWithoutNote"/>
@@ -2516,18 +2569,18 @@
           <wp:inline>
             <wp:extent cx="2971800" cy="2971800"/>
             <wp:effectExtent b="0" l="0" r="0" t="0"/>
-            <wp:docPr descr="" title="" id="61" name="Picture"/>
+            <wp:docPr descr="" title="" id="64" name="Picture"/>
             <a:graphic>
               <a:graphicData uri="http://schemas.openxmlformats.org/drawingml/2006/picture">
                 <pic:pic>
                   <pic:nvPicPr>
-                    <pic:cNvPr descr="index_files/figure-docx/fig-vote_derniers_elections-2.png" id="62" name="Picture"/>
+                    <pic:cNvPr descr="index_files/figure-docx/fig-vote_derniers_elections-2.png" id="65" name="Picture"/>
                     <pic:cNvPicPr>
                       <a:picLocks noChangeArrowheads="1" noChangeAspect="1"/>
                     </pic:cNvPicPr>
                   </pic:nvPicPr>
                   <pic:blipFill>
-                    <a:blip r:embed="rId60"/>
+                    <a:blip r:embed="rId63"/>
                     <a:stretch>
                       <a:fillRect/>
                     </a:stretch>
@@ -2554,7 +2607,7 @@
         </w:drawing>
       </w:r>
     </w:p>
-    <w:bookmarkEnd w:id="63"/>
+    <w:bookmarkEnd w:id="66"/>
     <w:p>
       <w:pPr>
         <w:pStyle w:val="FigureTitle"/>
@@ -2587,14 +2640,14 @@
         <w:t xml:space="preserve">time points.</w:t>
       </w:r>
     </w:p>
-    <w:bookmarkEnd w:id="64"/>
+    <w:bookmarkEnd w:id="67"/>
     <w:p>
       <w:r>
         <w:br w:type="page"/>
       </w:r>
     </w:p>
-    <w:bookmarkStart w:id="73" w:name="fig-action_individuelle_societe"/>
-    <w:bookmarkStart w:id="68" w:name="fig-action_individuelle_societe-1"/>
+    <w:bookmarkStart w:id="76" w:name="fig-action_individuelle_societe"/>
+    <w:bookmarkStart w:id="71" w:name="fig-action_individuelle_societe-1"/>
     <w:p>
       <w:pPr>
         <w:pStyle w:val="FigureWithoutNote"/>
@@ -2612,18 +2665,18 @@
           <wp:inline>
             <wp:extent cx="2971800" cy="2971800"/>
             <wp:effectExtent b="0" l="0" r="0" t="0"/>
-            <wp:docPr descr="" title="" id="66" name="Picture"/>
+            <wp:docPr descr="" title="" id="69" name="Picture"/>
             <a:graphic>
               <a:graphicData uri="http://schemas.openxmlformats.org/drawingml/2006/picture">
                 <pic:pic>
                   <pic:nvPicPr>
-                    <pic:cNvPr descr="index_files/figure-docx/fig-action_individuelle_societe-1.png" id="67" name="Picture"/>
+                    <pic:cNvPr descr="index_files/figure-docx/fig-action_individuelle_societe-1.png" id="70" name="Picture"/>
                     <pic:cNvPicPr>
                       <a:picLocks noChangeArrowheads="1" noChangeAspect="1"/>
                     </pic:cNvPicPr>
                   </pic:nvPicPr>
                   <pic:blipFill>
-                    <a:blip r:embed="rId65"/>
+                    <a:blip r:embed="rId68"/>
                     <a:stretch>
                       <a:fillRect/>
                     </a:stretch>
@@ -2650,8 +2703,8 @@
         </w:drawing>
       </w:r>
     </w:p>
-    <w:bookmarkEnd w:id="68"/>
-    <w:bookmarkStart w:id="72" w:name="fig-action_individuelle_societe-2"/>
+    <w:bookmarkEnd w:id="71"/>
+    <w:bookmarkStart w:id="75" w:name="fig-action_individuelle_societe-2"/>
     <w:p>
       <w:pPr>
         <w:pStyle w:val="FigureWithoutNote"/>
@@ -2669,18 +2722,18 @@
           <wp:inline>
             <wp:extent cx="2971800" cy="2971800"/>
             <wp:effectExtent b="0" l="0" r="0" t="0"/>
-            <wp:docPr descr="" title="" id="70" name="Picture"/>
+            <wp:docPr descr="" title="" id="73" name="Picture"/>
             <a:graphic>
               <a:graphicData uri="http://schemas.openxmlformats.org/drawingml/2006/picture">
                 <pic:pic>
                   <pic:nvPicPr>
-                    <pic:cNvPr descr="index_files/figure-docx/fig-action_individuelle_societe-2.png" id="71" name="Picture"/>
+                    <pic:cNvPr descr="index_files/figure-docx/fig-action_individuelle_societe-2.png" id="74" name="Picture"/>
                     <pic:cNvPicPr>
                       <a:picLocks noChangeArrowheads="1" noChangeAspect="1"/>
                     </pic:cNvPicPr>
                   </pic:nvPicPr>
                   <pic:blipFill>
-                    <a:blip r:embed="rId69"/>
+                    <a:blip r:embed="rId72"/>
                     <a:stretch>
                       <a:fillRect/>
                     </a:stretch>
@@ -2707,7 +2760,7 @@
         </w:drawing>
       </w:r>
     </w:p>
-    <w:bookmarkEnd w:id="72"/>
+    <w:bookmarkEnd w:id="75"/>
     <w:p>
       <w:pPr>
         <w:pStyle w:val="FigureTitle"/>
@@ -2740,13 +2793,13 @@
         <w:t xml:space="preserve">time points.</w:t>
       </w:r>
     </w:p>
-    <w:bookmarkEnd w:id="73"/>
+    <w:bookmarkEnd w:id="76"/>
     <w:p>
       <w:r>
         <w:br w:type="page"/>
       </w:r>
     </w:p>
-    <w:bookmarkStart w:id="77" w:name="fig-satisfaction"/>
+    <w:bookmarkStart w:id="80" w:name="fig-satisfaction"/>
     <w:p>
       <w:pPr>
         <w:pStyle w:val="FigureTitle"/>
@@ -2772,18 +2825,18 @@
           <wp:inline>
             <wp:extent cx="5943600" cy="5943600"/>
             <wp:effectExtent b="0" l="0" r="0" t="0"/>
-            <wp:docPr descr="" title="" id="75" name="Picture"/>
+            <wp:docPr descr="" title="" id="78" name="Picture"/>
             <a:graphic>
               <a:graphicData uri="http://schemas.openxmlformats.org/drawingml/2006/picture">
                 <pic:pic>
                   <pic:nvPicPr>
-                    <pic:cNvPr descr="index_files/figure-docx/fig-satisfaction-1.png" id="76" name="Picture"/>
+                    <pic:cNvPr descr="index_files/figure-docx/fig-satisfaction-1.png" id="79" name="Picture"/>
                     <pic:cNvPicPr>
                       <a:picLocks noChangeArrowheads="1" noChangeAspect="1"/>
                     </pic:cNvPicPr>
                   </pic:nvPicPr>
                   <pic:blipFill>
-                    <a:blip r:embed="rId74"/>
+                    <a:blip r:embed="rId77"/>
                     <a:stretch>
                       <a:fillRect/>
                     </a:stretch>
@@ -2810,13 +2863,13 @@
         </w:drawing>
       </w:r>
     </w:p>
-    <w:bookmarkEnd w:id="77"/>
+    <w:bookmarkEnd w:id="80"/>
     <w:p>
       <w:r>
         <w:br w:type="page"/>
       </w:r>
     </w:p>
-    <w:bookmarkStart w:id="81" w:name="fig-rupture-model"/>
+    <w:bookmarkStart w:id="84" w:name="fig-rupture-model"/>
     <w:p>
       <w:pPr>
         <w:pStyle w:val="FigureTitle"/>
@@ -2842,18 +2895,18 @@
           <wp:inline>
             <wp:extent cx="5943600" cy="5943600"/>
             <wp:effectExtent b="0" l="0" r="0" t="0"/>
-            <wp:docPr descr="" title="" id="79" name="Picture"/>
+            <wp:docPr descr="" title="" id="82" name="Picture"/>
             <a:graphic>
               <a:graphicData uri="http://schemas.openxmlformats.org/drawingml/2006/picture">
                 <pic:pic>
                   <pic:nvPicPr>
-                    <pic:cNvPr descr="index_files/figure-docx/fig-rupture-model-1.png" id="80" name="Picture"/>
+                    <pic:cNvPr descr="index_files/figure-docx/fig-rupture-model-1.png" id="83" name="Picture"/>
                     <pic:cNvPicPr>
                       <a:picLocks noChangeArrowheads="1" noChangeAspect="1"/>
                     </pic:cNvPicPr>
                   </pic:nvPicPr>
                   <pic:blipFill>
-                    <a:blip r:embed="rId78"/>
+                    <a:blip r:embed="rId81"/>
                     <a:stretch>
                       <a:fillRect/>
                     </a:stretch>
@@ -2880,13 +2933,13 @@
         </w:drawing>
       </w:r>
     </w:p>
-    <w:bookmarkEnd w:id="81"/>
+    <w:bookmarkEnd w:id="84"/>
     <w:p>
       <w:r>
         <w:br w:type="page"/>
       </w:r>
     </w:p>
-    <w:bookmarkStart w:id="85" w:name="fig-rupture-descriptive"/>
+    <w:bookmarkStart w:id="88" w:name="fig-rupture-descriptive"/>
     <w:p>
       <w:pPr>
         <w:pStyle w:val="FigureTitle"/>
@@ -2912,18 +2965,18 @@
           <wp:inline>
             <wp:extent cx="5943600" cy="5943600"/>
             <wp:effectExtent b="0" l="0" r="0" t="0"/>
-            <wp:docPr descr="" title="" id="83" name="Picture"/>
+            <wp:docPr descr="" title="" id="86" name="Picture"/>
             <a:graphic>
               <a:graphicData uri="http://schemas.openxmlformats.org/drawingml/2006/picture">
                 <pic:pic>
                   <pic:nvPicPr>
-                    <pic:cNvPr descr="index_files/figure-docx/fig-rupture-descriptive-1.png" id="84" name="Picture"/>
+                    <pic:cNvPr descr="index_files/figure-docx/fig-rupture-descriptive-1.png" id="87" name="Picture"/>
                     <pic:cNvPicPr>
                       <a:picLocks noChangeArrowheads="1" noChangeAspect="1"/>
                     </pic:cNvPicPr>
                   </pic:nvPicPr>
                   <pic:blipFill>
-                    <a:blip r:embed="rId82"/>
+                    <a:blip r:embed="rId85"/>
                     <a:stretch>
                       <a:fillRect/>
                     </a:stretch>
@@ -2950,13 +3003,13 @@
         </w:drawing>
       </w:r>
     </w:p>
-    <w:bookmarkEnd w:id="85"/>
+    <w:bookmarkEnd w:id="88"/>
     <w:p>
       <w:r>
         <w:br w:type="page"/>
       </w:r>
     </w:p>
-    <w:bookmarkStart w:id="89" w:name="fig-satisfaction-descriptive"/>
+    <w:bookmarkStart w:id="92" w:name="fig-satisfaction-descriptive"/>
     <w:p>
       <w:pPr>
         <w:pStyle w:val="FigureTitle"/>
@@ -2982,18 +3035,18 @@
           <wp:inline>
             <wp:extent cx="5943600" cy="5943600"/>
             <wp:effectExtent b="0" l="0" r="0" t="0"/>
-            <wp:docPr descr="" title="" id="87" name="Picture"/>
+            <wp:docPr descr="" title="" id="90" name="Picture"/>
             <a:graphic>
               <a:graphicData uri="http://schemas.openxmlformats.org/drawingml/2006/picture">
                 <pic:pic>
                   <pic:nvPicPr>
-                    <pic:cNvPr descr="index_files/figure-docx/fig-satisfaction-descriptive-1.png" id="88" name="Picture"/>
+                    <pic:cNvPr descr="index_files/figure-docx/fig-satisfaction-descriptive-1.png" id="91" name="Picture"/>
                     <pic:cNvPicPr>
                       <a:picLocks noChangeArrowheads="1" noChangeAspect="1"/>
                     </pic:cNvPicPr>
                   </pic:nvPicPr>
                   <pic:blipFill>
-                    <a:blip r:embed="rId86"/>
+                    <a:blip r:embed="rId89"/>
                     <a:stretch>
                       <a:fillRect/>
                     </a:stretch>
@@ -3020,13 +3073,13 @@
         </w:drawing>
       </w:r>
     </w:p>
-    <w:bookmarkEnd w:id="89"/>
+    <w:bookmarkEnd w:id="92"/>
     <w:p>
       <w:r>
         <w:br w:type="page"/>
       </w:r>
     </w:p>
-    <w:bookmarkStart w:id="93" w:name="fig-satisfaction-demographic-variables"/>
+    <w:bookmarkStart w:id="96" w:name="fig-satisfaction-demographic-variables"/>
     <w:p>
       <w:pPr>
         <w:pStyle w:val="FigureTitle"/>
@@ -3052,18 +3105,18 @@
           <wp:inline>
             <wp:extent cx="5943600" cy="5943600"/>
             <wp:effectExtent b="0" l="0" r="0" t="0"/>
-            <wp:docPr descr="" title="" id="91" name="Picture"/>
+            <wp:docPr descr="" title="" id="94" name="Picture"/>
             <a:graphic>
               <a:graphicData uri="http://schemas.openxmlformats.org/drawingml/2006/picture">
                 <pic:pic>
                   <pic:nvPicPr>
-                    <pic:cNvPr descr="index_files/figure-docx/fig-satisfaction-demographic-variables-1.png" id="92" name="Picture"/>
+                    <pic:cNvPr descr="index_files/figure-docx/fig-satisfaction-demographic-variables-1.png" id="95" name="Picture"/>
                     <pic:cNvPicPr>
                       <a:picLocks noChangeArrowheads="1" noChangeAspect="1"/>
                     </pic:cNvPicPr>
                   </pic:nvPicPr>
                   <pic:blipFill>
-                    <a:blip r:embed="rId90"/>
+                    <a:blip r:embed="rId93"/>
                     <a:stretch>
                       <a:fillRect/>
                     </a:stretch>
@@ -3090,13 +3143,13 @@
         </w:drawing>
       </w:r>
     </w:p>
-    <w:bookmarkEnd w:id="93"/>
+    <w:bookmarkEnd w:id="96"/>
     <w:p>
       <w:r>
         <w:br w:type="page"/>
       </w:r>
     </w:p>
-    <w:bookmarkStart w:id="97" w:name="fig-satisfaction-other-variables"/>
+    <w:bookmarkStart w:id="100" w:name="fig-satisfaction-other-variables"/>
     <w:p>
       <w:pPr>
         <w:pStyle w:val="FigureTitle"/>
@@ -3122,18 +3175,18 @@
           <wp:inline>
             <wp:extent cx="5943600" cy="5943600"/>
             <wp:effectExtent b="0" l="0" r="0" t="0"/>
-            <wp:docPr descr="" title="" id="95" name="Picture"/>
+            <wp:docPr descr="" title="" id="98" name="Picture"/>
             <a:graphic>
               <a:graphicData uri="http://schemas.openxmlformats.org/drawingml/2006/picture">
                 <pic:pic>
                   <pic:nvPicPr>
-                    <pic:cNvPr descr="index_files/figure-docx/fig-satisfaction-other-variables-1.png" id="96" name="Picture"/>
+                    <pic:cNvPr descr="index_files/figure-docx/fig-satisfaction-other-variables-1.png" id="99" name="Picture"/>
                     <pic:cNvPicPr>
                       <a:picLocks noChangeArrowheads="1" noChangeAspect="1"/>
                     </pic:cNvPicPr>
                   </pic:nvPicPr>
                   <pic:blipFill>
-                    <a:blip r:embed="rId94"/>
+                    <a:blip r:embed="rId97"/>
                     <a:stretch>
                       <a:fillRect/>
                     </a:stretch>
@@ -3160,13 +3213,13 @@
         </w:drawing>
       </w:r>
     </w:p>
-    <w:bookmarkEnd w:id="97"/>
+    <w:bookmarkEnd w:id="100"/>
     <w:p>
       <w:r>
         <w:br w:type="page"/>
       </w:r>
     </w:p>
-    <w:bookmarkStart w:id="101" w:name="fig-perception-avenir-descriptive"/>
+    <w:bookmarkStart w:id="104" w:name="fig-perception-avenir-descriptive"/>
     <w:p>
       <w:pPr>
         <w:pStyle w:val="FigureTitle"/>
@@ -3192,18 +3245,18 @@
           <wp:inline>
             <wp:extent cx="5943600" cy="5943600"/>
             <wp:effectExtent b="0" l="0" r="0" t="0"/>
-            <wp:docPr descr="" title="" id="99" name="Picture"/>
+            <wp:docPr descr="" title="" id="102" name="Picture"/>
             <a:graphic>
               <a:graphicData uri="http://schemas.openxmlformats.org/drawingml/2006/picture">
                 <pic:pic>
                   <pic:nvPicPr>
-                    <pic:cNvPr descr="index_files/figure-docx/fig-perception-avenir-descriptive-1.png" id="100" name="Picture"/>
+                    <pic:cNvPr descr="index_files/figure-docx/fig-perception-avenir-descriptive-1.png" id="103" name="Picture"/>
                     <pic:cNvPicPr>
                       <a:picLocks noChangeArrowheads="1" noChangeAspect="1"/>
                     </pic:cNvPicPr>
                   </pic:nvPicPr>
                   <pic:blipFill>
-                    <a:blip r:embed="rId98"/>
+                    <a:blip r:embed="rId101"/>
                     <a:stretch>
                       <a:fillRect/>
                     </a:stretch>
@@ -3230,13 +3283,13 @@
         </w:drawing>
       </w:r>
     </w:p>
-    <w:bookmarkEnd w:id="101"/>
+    <w:bookmarkEnd w:id="104"/>
     <w:p>
       <w:r>
         <w:br w:type="page"/>
       </w:r>
     </w:p>
-    <w:bookmarkStart w:id="105" w:name="X300f5ba9eb522b516ab3d72498a72dfa553aa85"/>
+    <w:bookmarkStart w:id="108" w:name="X300f5ba9eb522b516ab3d72498a72dfa553aa85"/>
     <w:p>
       <w:pPr>
         <w:pStyle w:val="FigureTitle"/>
@@ -3262,18 +3315,18 @@
           <wp:inline>
             <wp:extent cx="5943600" cy="5943600"/>
             <wp:effectExtent b="0" l="0" r="0" t="0"/>
-            <wp:docPr descr="" title="" id="103" name="Picture"/>
+            <wp:docPr descr="" title="" id="106" name="Picture"/>
             <a:graphic>
               <a:graphicData uri="http://schemas.openxmlformats.org/drawingml/2006/picture">
                 <pic:pic>
                   <pic:nvPicPr>
-                    <pic:cNvPr descr="index_files/figure-docx/fig-perception-avenir-demographic-variables-1.png" id="104" name="Picture"/>
+                    <pic:cNvPr descr="index_files/figure-docx/fig-perception-avenir-demographic-variables-1.png" id="107" name="Picture"/>
                     <pic:cNvPicPr>
                       <a:picLocks noChangeArrowheads="1" noChangeAspect="1"/>
                     </pic:cNvPicPr>
                   </pic:nvPicPr>
                   <pic:blipFill>
-                    <a:blip r:embed="rId102"/>
+                    <a:blip r:embed="rId105"/>
                     <a:stretch>
                       <a:fillRect/>
                     </a:stretch>
@@ -3300,13 +3353,13 @@
         </w:drawing>
       </w:r>
     </w:p>
-    <w:bookmarkEnd w:id="105"/>
+    <w:bookmarkEnd w:id="108"/>
     <w:p>
       <w:r>
         <w:br w:type="page"/>
       </w:r>
     </w:p>
-    <w:bookmarkStart w:id="109" w:name="fig-perception-avenir-other-variables"/>
+    <w:bookmarkStart w:id="112" w:name="fig-perception-avenir-other-variables"/>
     <w:p>
       <w:pPr>
         <w:pStyle w:val="FigureTitle"/>
@@ -3332,18 +3385,18 @@
           <wp:inline>
             <wp:extent cx="5943600" cy="5943600"/>
             <wp:effectExtent b="0" l="0" r="0" t="0"/>
-            <wp:docPr descr="" title="" id="107" name="Picture"/>
+            <wp:docPr descr="" title="" id="110" name="Picture"/>
             <a:graphic>
               <a:graphicData uri="http://schemas.openxmlformats.org/drawingml/2006/picture">
                 <pic:pic>
                   <pic:nvPicPr>
-                    <pic:cNvPr descr="index_files/figure-docx/fig-perception-avenir-other-variables-1.png" id="108" name="Picture"/>
+                    <pic:cNvPr descr="index_files/figure-docx/fig-perception-avenir-other-variables-1.png" id="111" name="Picture"/>
                     <pic:cNvPicPr>
                       <a:picLocks noChangeArrowheads="1" noChangeAspect="1"/>
                     </pic:cNvPicPr>
                   </pic:nvPicPr>
                   <pic:blipFill>
-                    <a:blip r:embed="rId106"/>
+                    <a:blip r:embed="rId109"/>
                     <a:stretch>
                       <a:fillRect/>
                     </a:stretch>
@@ -3370,14 +3423,154 @@
         </w:drawing>
       </w:r>
     </w:p>
-    <w:bookmarkEnd w:id="109"/>
+    <w:bookmarkEnd w:id="112"/>
     <w:p>
       <w:r>
         <w:br w:type="page"/>
       </w:r>
     </w:p>
-    <w:bookmarkEnd w:id="110"/>
-    <w:bookmarkEnd w:id="111"/>
+    <w:bookmarkStart w:id="116" w:name="fig-cine-demographic-variables"/>
+    <w:p>
+      <w:pPr>
+        <w:pStyle w:val="FigureTitle"/>
+      </w:pPr>
+      <w:r>
+        <w:t xml:space="preserve">Figure 15</w:t>
+      </w:r>
+    </w:p>
+    <w:p>
+      <w:pPr>
+        <w:pStyle w:val="Caption"/>
+      </w:pPr>
+      <w:r>
+        <w:t xml:space="preserve">Differences in Ciné-related vs. other programs along demographic factors</w:t>
+      </w:r>
+    </w:p>
+    <w:p>
+      <w:pPr>
+        <w:pStyle w:val="FigureWithoutNote"/>
+      </w:pPr>
+      <w:r>
+        <w:drawing>
+          <wp:inline>
+            <wp:extent cx="5943600" cy="5943600"/>
+            <wp:effectExtent b="0" l="0" r="0" t="0"/>
+            <wp:docPr descr="" title="" id="114" name="Picture"/>
+            <a:graphic>
+              <a:graphicData uri="http://schemas.openxmlformats.org/drawingml/2006/picture">
+                <pic:pic>
+                  <pic:nvPicPr>
+                    <pic:cNvPr descr="index_files/figure-docx/fig-cine-demographic-variables-1.png" id="115" name="Picture"/>
+                    <pic:cNvPicPr>
+                      <a:picLocks noChangeArrowheads="1" noChangeAspect="1"/>
+                    </pic:cNvPicPr>
+                  </pic:nvPicPr>
+                  <pic:blipFill>
+                    <a:blip r:embed="rId113"/>
+                    <a:stretch>
+                      <a:fillRect/>
+                    </a:stretch>
+                  </pic:blipFill>
+                  <pic:spPr bwMode="auto">
+                    <a:xfrm>
+                      <a:off x="0" y="0"/>
+                      <a:ext cx="5943600" cy="5943600"/>
+                    </a:xfrm>
+                    <a:prstGeom prst="rect">
+                      <a:avLst/>
+                    </a:prstGeom>
+                    <a:noFill/>
+                    <a:ln w="9525">
+                      <a:noFill/>
+                      <a:headEnd/>
+                      <a:tailEnd/>
+                    </a:ln>
+                  </pic:spPr>
+                </pic:pic>
+              </a:graphicData>
+            </a:graphic>
+          </wp:inline>
+        </w:drawing>
+      </w:r>
+    </w:p>
+    <w:bookmarkEnd w:id="116"/>
+    <w:p>
+      <w:r>
+        <w:br w:type="page"/>
+      </w:r>
+    </w:p>
+    <w:bookmarkStart w:id="120" w:name="fig-ecovolonterre-demographic-variables"/>
+    <w:p>
+      <w:pPr>
+        <w:pStyle w:val="FigureTitle"/>
+      </w:pPr>
+      <w:r>
+        <w:t xml:space="preserve">Figure 16</w:t>
+      </w:r>
+    </w:p>
+    <w:p>
+      <w:pPr>
+        <w:pStyle w:val="Caption"/>
+      </w:pPr>
+      <w:r>
+        <w:t xml:space="preserve">Differences in Ecovolonterre vs. other programs along demographic factors</w:t>
+      </w:r>
+    </w:p>
+    <w:p>
+      <w:pPr>
+        <w:pStyle w:val="FigureWithoutNote"/>
+      </w:pPr>
+      <w:r>
+        <w:drawing>
+          <wp:inline>
+            <wp:extent cx="5943600" cy="5943600"/>
+            <wp:effectExtent b="0" l="0" r="0" t="0"/>
+            <wp:docPr descr="" title="" id="118" name="Picture"/>
+            <a:graphic>
+              <a:graphicData uri="http://schemas.openxmlformats.org/drawingml/2006/picture">
+                <pic:pic>
+                  <pic:nvPicPr>
+                    <pic:cNvPr descr="index_files/figure-docx/fig-ecovolonterre-demographic-variables-1.png" id="119" name="Picture"/>
+                    <pic:cNvPicPr>
+                      <a:picLocks noChangeArrowheads="1" noChangeAspect="1"/>
+                    </pic:cNvPicPr>
+                  </pic:nvPicPr>
+                  <pic:blipFill>
+                    <a:blip r:embed="rId117"/>
+                    <a:stretch>
+                      <a:fillRect/>
+                    </a:stretch>
+                  </pic:blipFill>
+                  <pic:spPr bwMode="auto">
+                    <a:xfrm>
+                      <a:off x="0" y="0"/>
+                      <a:ext cx="5943600" cy="5943600"/>
+                    </a:xfrm>
+                    <a:prstGeom prst="rect">
+                      <a:avLst/>
+                    </a:prstGeom>
+                    <a:noFill/>
+                    <a:ln w="9525">
+                      <a:noFill/>
+                      <a:headEnd/>
+                      <a:tailEnd/>
+                    </a:ln>
+                  </pic:spPr>
+                </pic:pic>
+              </a:graphicData>
+            </a:graphic>
+          </wp:inline>
+        </w:drawing>
+      </w:r>
+    </w:p>
+    <w:bookmarkEnd w:id="120"/>
+    <w:p>
+      <w:r>
+        <w:br w:type="page"/>
+      </w:r>
+    </w:p>
+    <w:bookmarkEnd w:id="121"/>
+    <w:bookmarkEnd w:id="122"/>
     <w:sectPr>
       <w:headerReference r:id="rId9" w:type="even"/>
       <w:headerReference r:id="rId11" w:type="default"/>

</xml_diff>

<commit_message>
some more detailed plots, mainly on the demographics
</commit_message>
<xml_diff>
--- a/docs/index.docx
+++ b/docs/index.docx
@@ -56,13 +56,23 @@
       </w:r>
     </w:p>
     <w:bookmarkEnd w:id="21"/>
-    <w:bookmarkStart w:id="23" w:name="firstheader"/>
+    <w:bookmarkStart w:id="22" w:name="firstheader"/>
     <w:p>
       <w:pPr>
         <w:pStyle w:val="Heading1"/>
       </w:pPr>
       <w:r>
         <w:t xml:space="preserve">Volunteer Report Cité-Unis</w:t>
+      </w:r>
+    </w:p>
+    <w:bookmarkEnd w:id="22"/>
+    <w:bookmarkStart w:id="24" w:name="introduction"/>
+    <w:p>
+      <w:pPr>
+        <w:pStyle w:val="Heading1"/>
+      </w:pPr>
+      <w:r>
+        <w:t xml:space="preserve">Introduction</w:t>
       </w:r>
     </w:p>
     <w:p>
@@ -85,29 +95,6 @@
         <w:t xml:space="preserve">Who are the volunteers? (</w:t>
       </w:r>
       <w:hyperlink w:anchor="sec-who">
-        <w:r>
-          <w:rPr>
-            <w:rStyle w:val="Hyperlink"/>
-          </w:rPr>
-          <w:t xml:space="preserve">Section 1</w:t>
-        </w:r>
-      </w:hyperlink>
-      <w:r>
-        <w:t xml:space="preserve">)</w:t>
-      </w:r>
-    </w:p>
-    <w:p>
-      <w:pPr>
-        <w:pStyle w:val="Compact"/>
-        <w:numPr>
-          <w:ilvl w:val="0"/>
-          <w:numId w:val="1001"/>
-        </w:numPr>
-      </w:pPr>
-      <w:r>
-        <w:t xml:space="preserve">How does the service civique change the volunteers’ attitudes and views? (</w:t>
-      </w:r>
-      <w:hyperlink w:anchor="sec-within-change">
         <w:r>
           <w:rPr>
             <w:rStyle w:val="Hyperlink"/>
@@ -128,9 +115,9 @@
         </w:numPr>
       </w:pPr>
       <w:r>
-        <w:t xml:space="preserve">Are there trends between different cohorts of volunteers? (</w:t>
-      </w:r>
-      <w:hyperlink w:anchor="sec-between-change">
+        <w:t xml:space="preserve">How does the service civique change the volunteers’ attitudes and views? (</w:t>
+      </w:r>
+      <w:hyperlink w:anchor="sec-within-change">
         <w:r>
           <w:rPr>
             <w:rStyle w:val="Hyperlink"/>
@@ -151,6 +138,29 @@
         </w:numPr>
       </w:pPr>
       <w:r>
+        <w:t xml:space="preserve">Are there trends between different cohorts of volunteers? (</w:t>
+      </w:r>
+      <w:hyperlink w:anchor="sec-between-change">
+        <w:r>
+          <w:rPr>
+            <w:rStyle w:val="Hyperlink"/>
+          </w:rPr>
+          <w:t xml:space="preserve">Section 4</w:t>
+        </w:r>
+      </w:hyperlink>
+      <w:r>
+        <w:t xml:space="preserve">)</w:t>
+      </w:r>
+    </w:p>
+    <w:p>
+      <w:pPr>
+        <w:pStyle w:val="Compact"/>
+        <w:numPr>
+          <w:ilvl w:val="0"/>
+          <w:numId w:val="1001"/>
+        </w:numPr>
+      </w:pPr>
+      <w:r>
         <w:t xml:space="preserve">What predicts whether volunteers…</w:t>
       </w:r>
     </w:p>
@@ -166,87 +176,6 @@
         <w:t xml:space="preserve">…end their contract early? (</w:t>
       </w:r>
       <w:hyperlink w:anchor="sec-rupture">
-        <w:r>
-          <w:rPr>
-            <w:rStyle w:val="Hyperlink"/>
-          </w:rPr>
-          <w:t xml:space="preserve">Section 4.1</w:t>
-        </w:r>
-      </w:hyperlink>
-      <w:r>
-        <w:t xml:space="preserve">)</w:t>
-      </w:r>
-    </w:p>
-    <w:p>
-      <w:pPr>
-        <w:pStyle w:val="Compact"/>
-        <w:numPr>
-          <w:ilvl w:val="0"/>
-          <w:numId w:val="1002"/>
-        </w:numPr>
-      </w:pPr>
-      <w:r>
-        <w:t xml:space="preserve">…are more satisfied ? (</w:t>
-      </w:r>
-      <w:hyperlink w:anchor="sec-satisfaction">
-        <w:r>
-          <w:rPr>
-            <w:rStyle w:val="Hyperlink"/>
-          </w:rPr>
-          <w:t xml:space="preserve">Section 4.2</w:t>
-        </w:r>
-      </w:hyperlink>
-      <w:r>
-        <w:t xml:space="preserve">)</w:t>
-      </w:r>
-    </w:p>
-    <w:p>
-      <w:pPr>
-        <w:pStyle w:val="Compact"/>
-        <w:numPr>
-          <w:ilvl w:val="0"/>
-          <w:numId w:val="1002"/>
-        </w:numPr>
-      </w:pPr>
-      <w:r>
-        <w:t xml:space="preserve">…are more confident about their future? (</w:t>
-      </w:r>
-      <w:hyperlink w:anchor="sec-perception-avenir">
-        <w:r>
-          <w:rPr>
-            <w:rStyle w:val="Hyperlink"/>
-          </w:rPr>
-          <w:t xml:space="preserve">Section 4.3</w:t>
-        </w:r>
-      </w:hyperlink>
-      <w:r>
-        <w:t xml:space="preserve">)</w:t>
-      </w:r>
-    </w:p>
-    <w:p>
-      <w:pPr>
-        <w:pStyle w:val="Compact"/>
-        <w:numPr>
-          <w:ilvl w:val="0"/>
-          <w:numId w:val="1003"/>
-        </w:numPr>
-      </w:pPr>
-      <w:r>
-        <w:t xml:space="preserve">How do volunteers differ between the different programs?</w:t>
-      </w:r>
-    </w:p>
-    <w:p>
-      <w:pPr>
-        <w:pStyle w:val="Compact"/>
-        <w:numPr>
-          <w:ilvl w:val="0"/>
-          <w:numId w:val="1004"/>
-        </w:numPr>
-      </w:pPr>
-      <w:r>
-        <w:t xml:space="preserve">Ciné (</w:t>
-      </w:r>
-      <w:hyperlink w:anchor="sec-cine">
         <w:r>
           <w:rPr>
             <w:rStyle w:val="Hyperlink"/>
@@ -263,13 +192,13 @@
         <w:pStyle w:val="Compact"/>
         <w:numPr>
           <w:ilvl w:val="0"/>
-          <w:numId w:val="1004"/>
+          <w:numId w:val="1002"/>
         </w:numPr>
       </w:pPr>
       <w:r>
-        <w:t xml:space="preserve">Ecology (</w:t>
-      </w:r>
-      <w:hyperlink w:anchor="sec-ecovolonterre">
+        <w:t xml:space="preserve">…are more satisfied ? (</w:t>
+      </w:r>
+      <w:hyperlink w:anchor="sec-satisfaction">
         <w:r>
           <w:rPr>
             <w:rStyle w:val="Hyperlink"/>
@@ -283,6 +212,87 @@
     </w:p>
     <w:p>
       <w:pPr>
+        <w:pStyle w:val="Compact"/>
+        <w:numPr>
+          <w:ilvl w:val="0"/>
+          <w:numId w:val="1002"/>
+        </w:numPr>
+      </w:pPr>
+      <w:r>
+        <w:t xml:space="preserve">…are more confident about their future? (</w:t>
+      </w:r>
+      <w:hyperlink w:anchor="sec-perception-avenir">
+        <w:r>
+          <w:rPr>
+            <w:rStyle w:val="Hyperlink"/>
+          </w:rPr>
+          <w:t xml:space="preserve">Section 5.3</w:t>
+        </w:r>
+      </w:hyperlink>
+      <w:r>
+        <w:t xml:space="preserve">)</w:t>
+      </w:r>
+    </w:p>
+    <w:p>
+      <w:pPr>
+        <w:pStyle w:val="Compact"/>
+        <w:numPr>
+          <w:ilvl w:val="0"/>
+          <w:numId w:val="1003"/>
+        </w:numPr>
+      </w:pPr>
+      <w:r>
+        <w:t xml:space="preserve">How do volunteers differ between the different programs?</w:t>
+      </w:r>
+    </w:p>
+    <w:p>
+      <w:pPr>
+        <w:pStyle w:val="Compact"/>
+        <w:numPr>
+          <w:ilvl w:val="0"/>
+          <w:numId w:val="1004"/>
+        </w:numPr>
+      </w:pPr>
+      <w:r>
+        <w:t xml:space="preserve">Ciné (</w:t>
+      </w:r>
+      <w:hyperlink w:anchor="sec-cine">
+        <w:r>
+          <w:rPr>
+            <w:rStyle w:val="Hyperlink"/>
+          </w:rPr>
+          <w:t xml:space="preserve">Section 6.1</w:t>
+        </w:r>
+      </w:hyperlink>
+      <w:r>
+        <w:t xml:space="preserve">)</w:t>
+      </w:r>
+    </w:p>
+    <w:p>
+      <w:pPr>
+        <w:pStyle w:val="Compact"/>
+        <w:numPr>
+          <w:ilvl w:val="0"/>
+          <w:numId w:val="1004"/>
+        </w:numPr>
+      </w:pPr>
+      <w:r>
+        <w:t xml:space="preserve">Ecology (</w:t>
+      </w:r>
+      <w:hyperlink w:anchor="sec-ecovolonterre">
+        <w:r>
+          <w:rPr>
+            <w:rStyle w:val="Hyperlink"/>
+          </w:rPr>
+          <w:t xml:space="preserve">Section 6.2</w:t>
+        </w:r>
+      </w:hyperlink>
+      <w:r>
+        <w:t xml:space="preserve">)</w:t>
+      </w:r>
+    </w:p>
+    <w:p>
+      <w:pPr>
         <w:pStyle w:val="FirstParagraph"/>
       </w:pPr>
       <w:r>
@@ -291,7 +301,7 @@
       <w:r>
         <w:t xml:space="preserve"> </w:t>
       </w:r>
-      <w:hyperlink r:id="rId22">
+      <w:hyperlink r:id="rId23">
         <w:r>
           <w:rPr>
             <w:rStyle w:val="Hyperlink"/>
@@ -303,8 +313,8 @@
         <w:t xml:space="preserve">). Note that this selection of variables was based only on the questionnaire of the first cohort (2020/21). As a result, potentially interesting variables that only appear in later questionnaires will not appear here.</w:t>
       </w:r>
     </w:p>
-    <w:bookmarkEnd w:id="23"/>
-    <w:bookmarkStart w:id="29" w:name="sec-who"/>
+    <w:bookmarkEnd w:id="24"/>
+    <w:bookmarkStart w:id="30" w:name="sec-who"/>
     <w:p>
       <w:pPr>
         <w:pStyle w:val="Heading1"/>
@@ -323,7 +333,7 @@
       <w:r>
         <w:t xml:space="preserve"> </w:t>
       </w:r>
-      <w:hyperlink r:id="rId24">
+      <w:hyperlink r:id="rId25">
         <w:r>
           <w:rPr>
             <w:rStyle w:val="Hyperlink"/>
@@ -335,7 +345,7 @@
         <w:t xml:space="preserve">.</w:t>
       </w:r>
     </w:p>
-    <w:bookmarkStart w:id="25" w:name="geographic-location"/>
+    <w:bookmarkStart w:id="26" w:name="geographic-location"/>
     <w:p>
       <w:pPr>
         <w:pStyle w:val="Heading2"/>
@@ -390,7 +400,7 @@
       <w:r>
         <w:t xml:space="preserve"> </w:t>
       </w:r>
-      <w:hyperlink r:id="rId24">
+      <w:hyperlink r:id="rId25">
         <w:r>
           <w:rPr>
             <w:rStyle w:val="Hyperlink"/>
@@ -402,8 +412,8 @@
         <w:t xml:space="preserve">.</w:t>
       </w:r>
     </w:p>
-    <w:bookmarkEnd w:id="25"/>
-    <w:bookmarkStart w:id="26" w:name="age"/>
+    <w:bookmarkEnd w:id="26"/>
+    <w:bookmarkStart w:id="27" w:name="age"/>
     <w:p>
       <w:pPr>
         <w:pStyle w:val="Heading2"/>
@@ -417,100 +427,9 @@
         <w:pStyle w:val="FirstParagraph"/>
       </w:pPr>
       <w:r>
-        <w:t xml:space="preserve">The majority of volunteers is between 18 and 20 years old (~30%). The next biggest age group are volunteers between 21 and 23 years old ( ~30%).</w:t>
-      </w:r>
-    </w:p>
-    <w:bookmarkEnd w:id="26"/>
-    <w:bookmarkStart w:id="27" w:name="education"/>
-    <w:p>
-      <w:pPr>
-        <w:pStyle w:val="Heading2"/>
-      </w:pPr>
-      <w:r>
-        <w:t xml:space="preserve">Education</w:t>
-      </w:r>
-    </w:p>
-    <w:p>
-      <w:pPr>
-        <w:pStyle w:val="FirstParagraph"/>
-      </w:pPr>
-      <w:r>
-        <w:t xml:space="preserve">Volunteers with a</w:t>
-      </w:r>
-      <w:r>
-        <w:t xml:space="preserve"> </w:t>
-      </w:r>
-      <w:r>
-        <w:t xml:space="preserve">“Bac + 3 et plus”</w:t>
-      </w:r>
-      <w:r>
-        <w:t xml:space="preserve"> </w:t>
-      </w:r>
-      <w:r>
-        <w:t xml:space="preserve">are relatively rare (~17%). The share of volunteers with a</w:t>
-      </w:r>
-      <w:r>
-        <w:t xml:space="preserve"> </w:t>
-      </w:r>
-      <w:r>
-        <w:t xml:space="preserve">“Bac à Bac + 2”</w:t>
-      </w:r>
-      <w:r>
-        <w:t xml:space="preserve"> </w:t>
-      </w:r>
-      <w:r>
-        <w:t xml:space="preserve">has been constantly decreasing, from 48% in 2020/21 to 40% in 2023/24. By contrast, volunteers</w:t>
-      </w:r>
-      <w:r>
-        <w:t xml:space="preserve"> </w:t>
-      </w:r>
-      <w:r>
-        <w:t xml:space="preserve">“Infra-bac”</w:t>
-      </w:r>
-      <w:r>
-        <w:t xml:space="preserve">, have been increasing from 32% in 2020/21 to 43% in 2023/24.</w:t>
-      </w:r>
-    </w:p>
-    <w:bookmarkEnd w:id="27"/>
-    <w:bookmarkStart w:id="28" w:name="sex"/>
-    <w:p>
-      <w:pPr>
-        <w:pStyle w:val="Heading2"/>
-      </w:pPr>
-      <w:r>
-        <w:t xml:space="preserve">Sex</w:t>
-      </w:r>
-    </w:p>
-    <w:p>
-      <w:pPr>
-        <w:pStyle w:val="FirstParagraph"/>
-      </w:pPr>
-      <w:r>
-        <w:t xml:space="preserve">There is a relatively stable difference, with more women (~60%) being volunteers than men.</w:t>
-      </w:r>
-    </w:p>
-    <w:bookmarkEnd w:id="28"/>
-    <w:bookmarkEnd w:id="29"/>
-    <w:bookmarkStart w:id="30" w:name="sec-within-change"/>
-    <w:p>
-      <w:pPr>
-        <w:pStyle w:val="Heading1"/>
-      </w:pPr>
-      <w:r>
-        <w:t xml:space="preserve">How have volunteers changed their attitudes?</w:t>
-      </w:r>
-    </w:p>
-    <w:p>
-      <w:pPr>
-        <w:pStyle w:val="FirstParagraph"/>
-      </w:pPr>
-      <w:r>
-        <w:t xml:space="preserve">First, this analysis is restricted by attrition, i.e. volunteers dropping out of the surveys over time (see</w:t>
-      </w:r>
-      <w:r>
-        <w:t xml:space="preserve"> </w:t>
-      </w:r>
-      <w:hyperlink w:anchor="fig-attrition">
+        <w:t xml:space="preserve">Across all promos, the majority of volunteers is between 18 and 20 years old (</w:t>
+      </w:r>
+      <w:hyperlink w:anchor="fig-age">
         <w:r>
           <w:rPr>
             <w:rStyle w:val="Hyperlink"/>
@@ -519,12 +438,30 @@
         </w:r>
       </w:hyperlink>
       <w:r>
-        <w:t xml:space="preserve">). Second, there are only two questions that volunteers of the same promo have been asked at different time points.</w:t>
-      </w:r>
-      <w:r>
-        <w:t xml:space="preserve"> </w:t>
-      </w:r>
-      <w:hyperlink w:anchor="fig-vote_derniers_elections">
+        <w:t xml:space="preserve">).</w:t>
+      </w:r>
+    </w:p>
+    <w:bookmarkEnd w:id="27"/>
+    <w:bookmarkStart w:id="28" w:name="education"/>
+    <w:p>
+      <w:pPr>
+        <w:pStyle w:val="Heading2"/>
+      </w:pPr>
+      <w:r>
+        <w:t xml:space="preserve">Education</w:t>
+      </w:r>
+    </w:p>
+    <w:p>
+      <w:pPr>
+        <w:pStyle w:val="FirstParagraph"/>
+      </w:pPr>
+      <w:r>
+        <w:t xml:space="preserve">As shown in</w:t>
+      </w:r>
+      <w:r>
+        <w:t xml:space="preserve"> </w:t>
+      </w:r>
+      <w:hyperlink w:anchor="fig-education">
         <w:r>
           <w:rPr>
             <w:rStyle w:val="Hyperlink"/>
@@ -533,36 +470,60 @@
         </w:r>
       </w:hyperlink>
       <w:r>
-        <w:t xml:space="preserve"> </w:t>
-      </w:r>
-      <w:r>
-        <w:t xml:space="preserve">shows all volunteers who answered at both time points (q1 and q2), with either</w:t>
-      </w:r>
-      <w:r>
-        <w:t xml:space="preserve"> </w:t>
-      </w:r>
-      <w:r>
-        <w:t xml:space="preserve">“yes”</w:t>
-      </w:r>
-      <w:r>
-        <w:t xml:space="preserve"> </w:t>
-      </w:r>
-      <w:r>
-        <w:t xml:space="preserve">or</w:t>
-      </w:r>
-      <w:r>
-        <w:t xml:space="preserve"> </w:t>
-      </w:r>
-      <w:r>
-        <w:t xml:space="preserve">“no”</w:t>
-      </w:r>
-      <w:r>
-        <w:t xml:space="preserve">. This descriptive analysis suggests that the service civique did not have an impact on voting behavior, on average. However, this analysis is pooled across different cohorts, not all of which would have had the chance to change their voting behavior during their year volunteering, simply because there were no elections.</w:t>
-      </w:r>
-      <w:r>
-        <w:t xml:space="preserve"> </w:t>
-      </w:r>
-      <w:hyperlink w:anchor="fig-action_individuelle_societe">
+        <w:t xml:space="preserve">, volunteers with a</w:t>
+      </w:r>
+      <w:r>
+        <w:t xml:space="preserve"> </w:t>
+      </w:r>
+      <w:r>
+        <w:t xml:space="preserve">“Bac + 3 et plus”</w:t>
+      </w:r>
+      <w:r>
+        <w:t xml:space="preserve"> </w:t>
+      </w:r>
+      <w:r>
+        <w:t xml:space="preserve">are relatively rare. The share of volunteers with a</w:t>
+      </w:r>
+      <w:r>
+        <w:t xml:space="preserve"> </w:t>
+      </w:r>
+      <w:r>
+        <w:t xml:space="preserve">“Bac à Bac + 2”</w:t>
+      </w:r>
+      <w:r>
+        <w:t xml:space="preserve"> </w:t>
+      </w:r>
+      <w:r>
+        <w:t xml:space="preserve">has been constantly decreasing, from 48% in 2020/21 to 40% in 2023/24. By contrast, volunteers</w:t>
+      </w:r>
+      <w:r>
+        <w:t xml:space="preserve"> </w:t>
+      </w:r>
+      <w:r>
+        <w:t xml:space="preserve">“Infra-bac”</w:t>
+      </w:r>
+      <w:r>
+        <w:t xml:space="preserve">, have been increasing from 32% in 2020/21 to 43% in 2023/24.</w:t>
+      </w:r>
+    </w:p>
+    <w:bookmarkEnd w:id="28"/>
+    <w:bookmarkStart w:id="29" w:name="sex"/>
+    <w:p>
+      <w:pPr>
+        <w:pStyle w:val="Heading2"/>
+      </w:pPr>
+      <w:r>
+        <w:t xml:space="preserve">Sex</w:t>
+      </w:r>
+    </w:p>
+    <w:p>
+      <w:pPr>
+        <w:pStyle w:val="FirstParagraph"/>
+      </w:pPr>
+      <w:r>
+        <w:t xml:space="preserve">There is a relatively stable difference regarding sex, with more women (~60%) being volunteers than men (</w:t>
+      </w:r>
+      <w:hyperlink w:anchor="fig-sex">
         <w:r>
           <w:rPr>
             <w:rStyle w:val="Hyperlink"/>
@@ -571,20 +532,18 @@
         </w:r>
       </w:hyperlink>
       <w:r>
-        <w:t xml:space="preserve"> </w:t>
-      </w:r>
-      <w:r>
-        <w:t xml:space="preserve">shows changes in volunteers perception on whether their individual action can contribute to changing society. Descriptively, there is no clear positive or negative trend either.</w:t>
-      </w:r>
-    </w:p>
+        <w:t xml:space="preserve">).</w:t>
+      </w:r>
+    </w:p>
+    <w:bookmarkEnd w:id="29"/>
     <w:bookmarkEnd w:id="30"/>
-    <w:bookmarkStart w:id="31" w:name="sec-between-change"/>
+    <w:bookmarkStart w:id="41" w:name="sec-within-change"/>
     <w:p>
       <w:pPr>
         <w:pStyle w:val="Heading1"/>
       </w:pPr>
       <w:r>
-        <w:t xml:space="preserve">Are there trends between different cohorts of volunteers?</w:t>
+        <w:t xml:space="preserve">How have volunteers changed their attitudes?</w:t>
       </w:r>
     </w:p>
     <w:p>
@@ -592,12 +551,12 @@
         <w:pStyle w:val="FirstParagraph"/>
       </w:pPr>
       <w:r>
-        <w:t xml:space="preserve">There are many possible variables to look at regarding between-cohort differences. As an example,</w:t>
-      </w:r>
-      <w:r>
-        <w:t xml:space="preserve"> </w:t>
-      </w:r>
-      <w:hyperlink w:anchor="fig-satisfaction">
+        <w:t xml:space="preserve">First, this analysis is restricted by attrition, i.e. volunteers dropping out of the surveys over time (see</w:t>
+      </w:r>
+      <w:r>
+        <w:t xml:space="preserve"> </w:t>
+      </w:r>
+      <w:hyperlink w:anchor="fig-attrition">
         <w:r>
           <w:rPr>
             <w:rStyle w:val="Hyperlink"/>
@@ -606,14 +565,314 @@
         </w:r>
       </w:hyperlink>
       <w:r>
+        <w:t xml:space="preserve">). Second, there are only two questions that volunteers of the same promo have been asked at different time points: [REPORT them here].</w:t>
+      </w:r>
+    </w:p>
+    <w:bookmarkStart w:id="35" w:name="voting"/>
+    <w:p>
+      <w:pPr>
+        <w:pStyle w:val="Heading2"/>
+      </w:pPr>
+      <w:r>
+        <w:t xml:space="preserve">Voting</w:t>
+      </w:r>
+    </w:p>
+    <w:p>
+      <w:pPr>
+        <w:pStyle w:val="FirstParagraph"/>
+      </w:pPr>
+      <w:r>
+        <w:t xml:space="preserve">The figures in this section shows all volunteers who answered the question [XX] at both time points (q1 and q2), with either</w:t>
+      </w:r>
+      <w:r>
+        <w:t xml:space="preserve"> </w:t>
+      </w:r>
+      <w:r>
+        <w:t xml:space="preserve">“yes”</w:t>
+      </w:r>
+      <w:r>
+        <w:t xml:space="preserve"> </w:t>
+      </w:r>
+      <w:r>
+        <w:t xml:space="preserve">or</w:t>
+      </w:r>
+      <w:r>
+        <w:t xml:space="preserve"> </w:t>
+      </w:r>
+      <w:r>
+        <w:t xml:space="preserve">“no”</w:t>
+      </w:r>
+      <w:r>
+        <w:t xml:space="preserve">, for the different promos (promo 2020-21,</w:t>
+      </w:r>
+      <w:r>
+        <w:t xml:space="preserve"> </w:t>
+      </w:r>
+      <w:hyperlink w:anchor="fig-vote_derniers_elections-2020">
+        <w:r>
+          <w:rPr>
+            <w:rStyle w:val="Hyperlink"/>
+          </w:rPr>
+          <w:t xml:space="preserve">Figure 7</w:t>
+        </w:r>
+      </w:hyperlink>
+      <w:r>
+        <w:t xml:space="preserve">; promo 2021-22,</w:t>
+      </w:r>
+      <w:r>
+        <w:t xml:space="preserve"> </w:t>
+      </w:r>
+      <w:hyperlink w:anchor="fig-vote_derniers_elections-2021">
+        <w:r>
+          <w:rPr>
+            <w:rStyle w:val="Hyperlink"/>
+          </w:rPr>
+          <w:t xml:space="preserve">Figure 8</w:t>
+        </w:r>
+      </w:hyperlink>
+      <w:r>
+        <w:t xml:space="preserve">; 2022-23,</w:t>
+      </w:r>
+      <w:r>
+        <w:t xml:space="preserve"> </w:t>
+      </w:r>
+      <w:hyperlink w:anchor="fig-vote_derniers_elections-2022">
+        <w:r>
+          <w:rPr>
+            <w:rStyle w:val="Hyperlink"/>
+          </w:rPr>
+          <w:t xml:space="preserve">Figure 9</w:t>
+        </w:r>
+      </w:hyperlink>
+      <w:r>
+        <w:t xml:space="preserve">; 2023-24,</w:t>
+      </w:r>
+      <w:r>
+        <w:t xml:space="preserve"> </w:t>
+      </w:r>
+      <w:hyperlink w:anchor="fig-vote_derniers_elections-2023">
+        <w:r>
+          <w:rPr>
+            <w:rStyle w:val="Hyperlink"/>
+          </w:rPr>
+          <w:t xml:space="preserve">Figure 10</w:t>
+        </w:r>
+      </w:hyperlink>
+      <w:r>
+        <w:t xml:space="preserve">).</w:t>
+      </w:r>
+    </w:p>
+    <w:p>
+      <w:pPr>
+        <w:pStyle w:val="BodyText"/>
+      </w:pPr>
+      <w:r>
+        <w:t xml:space="preserve">This descriptive analysis suggests that the service civique did not have an impact on voting behavior, on average. However, this analysis is pooled across different cohorts, not all of which would have had the chance to change their voting behavior during their year volunteering, simply because there were no elections.</w:t>
+      </w:r>
+    </w:p>
+    <w:bookmarkStart w:id="31" w:name="promo-2020-21"/>
+    <w:p>
+      <w:pPr>
+        <w:pStyle w:val="Heading3"/>
+      </w:pPr>
+      <w:r>
+        <w:t xml:space="preserve">Promo 2020-21</w:t>
+      </w:r>
+    </w:p>
+    <w:bookmarkEnd w:id="31"/>
+    <w:bookmarkStart w:id="32" w:name="promo-2021-22"/>
+    <w:p>
+      <w:pPr>
+        <w:pStyle w:val="Heading3"/>
+      </w:pPr>
+      <w:r>
+        <w:t xml:space="preserve">Promo 2021-22</w:t>
+      </w:r>
+    </w:p>
+    <w:bookmarkEnd w:id="32"/>
+    <w:bookmarkStart w:id="33" w:name="promo-2022-23"/>
+    <w:p>
+      <w:pPr>
+        <w:pStyle w:val="Heading3"/>
+      </w:pPr>
+      <w:r>
+        <w:t xml:space="preserve">Promo 2022-23</w:t>
+      </w:r>
+    </w:p>
+    <w:bookmarkEnd w:id="33"/>
+    <w:bookmarkStart w:id="34" w:name="promo-2023-24"/>
+    <w:p>
+      <w:pPr>
+        <w:pStyle w:val="Heading3"/>
+      </w:pPr>
+      <w:r>
+        <w:t xml:space="preserve">Promo 2023-24</w:t>
+      </w:r>
+    </w:p>
+    <w:bookmarkEnd w:id="34"/>
+    <w:bookmarkEnd w:id="35"/>
+    <w:bookmarkStart w:id="40" w:name="acting-for-society"/>
+    <w:p>
+      <w:pPr>
+        <w:pStyle w:val="Heading2"/>
+      </w:pPr>
+      <w:r>
+        <w:t xml:space="preserve">Acting for society</w:t>
+      </w:r>
+    </w:p>
+    <w:p>
+      <w:pPr>
+        <w:pStyle w:val="FirstParagraph"/>
+      </w:pPr>
+      <w:r>
+        <w:t xml:space="preserve">The figures in this section show changes in volunteers perception on whether their individual action can contribute to changing society, for the different promos (promo 2020-21,</w:t>
+      </w:r>
+      <w:r>
+        <w:t xml:space="preserve"> </w:t>
+      </w:r>
+      <w:hyperlink w:anchor="fig-action_individuelle_societe-2020">
+        <w:r>
+          <w:rPr>
+            <w:rStyle w:val="Hyperlink"/>
+          </w:rPr>
+          <w:t xml:space="preserve">Figure 11</w:t>
+        </w:r>
+      </w:hyperlink>
+      <w:r>
+        <w:t xml:space="preserve">; promo 2021-22,</w:t>
+      </w:r>
+      <w:r>
+        <w:t xml:space="preserve"> </w:t>
+      </w:r>
+      <w:hyperlink w:anchor="fig-vote_derniers_elections-2021">
+        <w:r>
+          <w:rPr>
+            <w:rStyle w:val="Hyperlink"/>
+          </w:rPr>
+          <w:t xml:space="preserve">Figure 8</w:t>
+        </w:r>
+      </w:hyperlink>
+      <w:r>
+        <w:t xml:space="preserve">; 2022-23,</w:t>
+      </w:r>
+      <w:r>
+        <w:t xml:space="preserve"> </w:t>
+      </w:r>
+      <w:hyperlink w:anchor="fig-vote_derniers_elections-2022">
+        <w:r>
+          <w:rPr>
+            <w:rStyle w:val="Hyperlink"/>
+          </w:rPr>
+          <w:t xml:space="preserve">Figure 9</w:t>
+        </w:r>
+      </w:hyperlink>
+      <w:r>
+        <w:t xml:space="preserve">; 2023-24,</w:t>
+      </w:r>
+      <w:r>
+        <w:t xml:space="preserve"> </w:t>
+      </w:r>
+      <w:hyperlink w:anchor="fig-vote_derniers_elections-2023">
+        <w:r>
+          <w:rPr>
+            <w:rStyle w:val="Hyperlink"/>
+          </w:rPr>
+          <w:t xml:space="preserve">Figure 10</w:t>
+        </w:r>
+      </w:hyperlink>
+      <w:r>
+        <w:t xml:space="preserve">)</w:t>
+      </w:r>
+      <w:r>
+        <w:rPr>
+          <w:rStyle w:val="FootnoteReference"/>
+        </w:rPr>
+        <w:footnoteReference w:id="36"/>
+      </w:r>
+      <w:r>
+        <w:t xml:space="preserve">. Descriptively, there is no clear positive or negative trend either.</w:t>
+      </w:r>
+    </w:p>
+    <w:bookmarkStart w:id="37" w:name="promo-2020-21-1"/>
+    <w:p>
+      <w:pPr>
+        <w:pStyle w:val="Heading3"/>
+      </w:pPr>
+      <w:r>
+        <w:t xml:space="preserve">Promo 2020-21</w:t>
+      </w:r>
+    </w:p>
+    <w:bookmarkEnd w:id="37"/>
+    <w:bookmarkStart w:id="38" w:name="promo-2021-22-1"/>
+    <w:p>
+      <w:pPr>
+        <w:pStyle w:val="Heading3"/>
+      </w:pPr>
+      <w:r>
+        <w:t xml:space="preserve">Promo 2021-22</w:t>
+      </w:r>
+    </w:p>
+    <w:bookmarkEnd w:id="38"/>
+    <w:bookmarkStart w:id="39" w:name="promo-2022-23-1"/>
+    <w:p>
+      <w:pPr>
+        <w:pStyle w:val="Heading3"/>
+      </w:pPr>
+      <w:r>
+        <w:t xml:space="preserve">Promo 2022-23</w:t>
+      </w:r>
+    </w:p>
+    <w:bookmarkEnd w:id="39"/>
+    <w:bookmarkEnd w:id="40"/>
+    <w:bookmarkEnd w:id="41"/>
+    <w:bookmarkStart w:id="43" w:name="sec-between-change"/>
+    <w:p>
+      <w:pPr>
+        <w:pStyle w:val="Heading1"/>
+      </w:pPr>
+      <w:r>
+        <w:t xml:space="preserve">Are there trends between different cohorts of volunteers?</w:t>
+      </w:r>
+    </w:p>
+    <w:p>
+      <w:pPr>
+        <w:pStyle w:val="FirstParagraph"/>
+      </w:pPr>
+      <w:r>
+        <w:t xml:space="preserve">There are many possible differences to investigate between cohorts. Here, we report XX [add two other variables].</w:t>
+      </w:r>
+    </w:p>
+    <w:bookmarkStart w:id="42" w:name="satisfaction"/>
+    <w:p>
+      <w:pPr>
+        <w:pStyle w:val="Heading2"/>
+      </w:pPr>
+      <w:r>
+        <w:t xml:space="preserve">Satisfaction</w:t>
+      </w:r>
+    </w:p>
+    <w:p>
+      <w:pPr>
+        <w:pStyle w:val="FirstParagraph"/>
+      </w:pPr>
+      <w:hyperlink w:anchor="fig-satisfaction">
+        <w:r>
+          <w:rPr>
+            <w:rStyle w:val="Hyperlink"/>
+          </w:rPr>
+          <w:t xml:space="preserve">Figure 14</w:t>
+        </w:r>
+      </w:hyperlink>
+      <w:r>
         <w:t xml:space="preserve"> </w:t>
       </w:r>
       <w:r>
         <w:t xml:space="preserve">shows how different cohorts evaluated their satisfaction with the service civique.</w:t>
       </w:r>
     </w:p>
-    <w:bookmarkEnd w:id="31"/>
-    <w:bookmarkStart w:id="37" w:name="predictions"/>
+    <w:bookmarkEnd w:id="42"/>
+    <w:bookmarkEnd w:id="43"/>
+    <w:bookmarkStart w:id="49" w:name="predictions"/>
     <w:p>
       <w:pPr>
         <w:pStyle w:val="Heading1"/>
@@ -627,10 +886,10 @@
         <w:pStyle w:val="FirstParagraph"/>
       </w:pPr>
       <w:r>
-        <w:t xml:space="preserve">Note that all predicitons here are just statistical associations–they tell us about differences we observe, but they do not provide proof for causal conclusions on why we observe these differences.</w:t>
-      </w:r>
-    </w:p>
-    <w:bookmarkStart w:id="32" w:name="sec-rupture"/>
+        <w:t xml:space="preserve">Note that all predictions here are just statistical associations–they tell us about differences we observe, but they do not provide proof for causal conclusions on why we observe these differences.</w:t>
+      </w:r>
+    </w:p>
+    <w:bookmarkStart w:id="44" w:name="sec-rupture"/>
     <w:p>
       <w:pPr>
         <w:pStyle w:val="Heading2"/>
@@ -642,6 +901,42 @@
     <w:p>
       <w:pPr>
         <w:pStyle w:val="FirstParagraph"/>
+      </w:pPr>
+      <w:hyperlink w:anchor="fig-rupture">
+        <w:r>
+          <w:rPr>
+            <w:rStyle w:val="Hyperlink"/>
+          </w:rPr>
+          <w:t xml:space="preserve">Figure 15</w:t>
+        </w:r>
+      </w:hyperlink>
+      <w:r>
+        <w:t xml:space="preserve"> </w:t>
+      </w:r>
+      <w:r>
+        <w:t xml:space="preserve">shows how many volunteers have ended their contract early (rupture), for the different promos.</w:t>
+      </w:r>
+      <w:r>
+        <w:t xml:space="preserve"> </w:t>
+      </w:r>
+      <w:hyperlink w:anchor="fig-rupture-motive">
+        <w:r>
+          <w:rPr>
+            <w:rStyle w:val="Hyperlink"/>
+          </w:rPr>
+          <w:t xml:space="preserve">Figure 16</w:t>
+        </w:r>
+      </w:hyperlink>
+      <w:r>
+        <w:t xml:space="preserve"> </w:t>
+      </w:r>
+      <w:r>
+        <w:t xml:space="preserve">provides an overview of the different reasons, pooling all promos.</w:t>
+      </w:r>
+    </w:p>
+    <w:p>
+      <w:pPr>
+        <w:pStyle w:val="BodyText"/>
       </w:pPr>
       <w:r>
         <w:t xml:space="preserve">Not all volunteers work until the end of their contract. In fact, 22.9% of volunteers have a</w:t>
@@ -697,7 +992,7 @@
           <w:rPr>
             <w:rStyle w:val="Hyperlink"/>
           </w:rPr>
-          <w:t xml:space="preserve">Figure 7</w:t>
+          <w:t xml:space="preserve">Figure 17</w:t>
         </w:r>
       </w:hyperlink>
       <w:r>
@@ -711,7 +1006,7 @@
           <w:rPr>
             <w:rStyle w:val="Hyperlink"/>
           </w:rPr>
-          <w:t xml:space="preserve">Figure 8</w:t>
+          <w:t xml:space="preserve">Figure 18</w:t>
         </w:r>
       </w:hyperlink>
       <w:r>
@@ -870,15 +1165,15 @@
           <w:rPr>
             <w:rStyle w:val="Hyperlink"/>
           </w:rPr>
-          <w:t xml:space="preserve">Figure 7</w:t>
+          <w:t xml:space="preserve">Figure 17</w:t>
         </w:r>
       </w:hyperlink>
       <w:r>
         <w:t xml:space="preserve">).</w:t>
       </w:r>
     </w:p>
-    <w:bookmarkEnd w:id="32"/>
-    <w:bookmarkStart w:id="34" w:name="sec-satisfaction"/>
+    <w:bookmarkEnd w:id="44"/>
+    <w:bookmarkStart w:id="46" w:name="sec-satisfaction"/>
     <w:p>
       <w:pPr>
         <w:pStyle w:val="Heading2"/>
@@ -925,7 +1220,7 @@
         <w:rPr>
           <w:rStyle w:val="FootnoteReference"/>
         </w:rPr>
-        <w:footnoteReference w:id="33"/>
+        <w:footnoteReference w:id="45"/>
       </w:r>
       <w:r>
         <w:t xml:space="preserve">. As shown in</w:t>
@@ -938,7 +1233,7 @@
           <w:rPr>
             <w:rStyle w:val="Hyperlink"/>
           </w:rPr>
-          <w:t xml:space="preserve">Figure 9</w:t>
+          <w:t xml:space="preserve">Figure 19</w:t>
         </w:r>
       </w:hyperlink>
       <w:r>
@@ -969,7 +1264,7 @@
           <w:rPr>
             <w:rStyle w:val="Hyperlink"/>
           </w:rPr>
-          <w:t xml:space="preserve">Figure 10</w:t>
+          <w:t xml:space="preserve">Figure 20</w:t>
         </w:r>
       </w:hyperlink>
       <w:r>
@@ -983,15 +1278,15 @@
           <w:rPr>
             <w:rStyle w:val="Hyperlink"/>
           </w:rPr>
-          <w:t xml:space="preserve">Figure 11</w:t>
+          <w:t xml:space="preserve">Figure 21</w:t>
         </w:r>
       </w:hyperlink>
       <w:r>
         <w:t xml:space="preserve">, for other variables. The estimates in these figures are the results of separate linear regressions for each variable. All likert scale type responses (such as satisfaction) have been coded as numeric (from 1 to 4). How to interpret the coefficients? For categorical variables, a baseline has been chosen in the model (refer to the codebook to see the omitted baseline category). The estimate shown in the graph is how much, compared to this baseline, satisfaction increases or decreases (on a scale from 1 to 4). For numeric variables, estimates represent how much satisfaction increases or decreases after increasing the variable by one unit.</w:t>
       </w:r>
     </w:p>
-    <w:bookmarkEnd w:id="34"/>
-    <w:bookmarkStart w:id="36" w:name="sec-perception-avenir"/>
+    <w:bookmarkEnd w:id="46"/>
+    <w:bookmarkStart w:id="48" w:name="sec-perception-avenir"/>
     <w:p>
       <w:pPr>
         <w:pStyle w:val="Heading2"/>
@@ -1038,7 +1333,7 @@
         <w:rPr>
           <w:rStyle w:val="FootnoteReference"/>
         </w:rPr>
-        <w:footnoteReference w:id="35"/>
+        <w:footnoteReference w:id="47"/>
       </w:r>
       <w:r>
         <w:t xml:space="preserve">. As shown in</w:t>
@@ -1051,7 +1346,7 @@
           <w:rPr>
             <w:rStyle w:val="Hyperlink"/>
           </w:rPr>
-          <w:t xml:space="preserve">Figure 12</w:t>
+          <w:t xml:space="preserve">Figure 22</w:t>
         </w:r>
       </w:hyperlink>
       <w:r>
@@ -1082,7 +1377,7 @@
           <w:rPr>
             <w:rStyle w:val="Hyperlink"/>
           </w:rPr>
-          <w:t xml:space="preserve">Figure 10</w:t>
+          <w:t xml:space="preserve">Figure 20</w:t>
         </w:r>
       </w:hyperlink>
       <w:r>
@@ -1096,16 +1391,16 @@
           <w:rPr>
             <w:rStyle w:val="Hyperlink"/>
           </w:rPr>
-          <w:t xml:space="preserve">Figure 11</w:t>
+          <w:t xml:space="preserve">Figure 21</w:t>
         </w:r>
       </w:hyperlink>
       <w:r>
         <w:t xml:space="preserve">, for other variables. The estimates in these figures are the results of separate linear regressions for each variable. All likert scale type responses (such as satisfaction) have been coded as numeric (from 1 to 4). How to interpret the coefficients? For categorical variables, a baseline has been chosen in the model (refer to the codebook to see the omitted baseline category). The estimate shown in the graph is how much, compared to this baseline, satisfaction increases or decreases (on a scale from 1 to 4). For numeric variables, estimates represent how much satisfaction increases or decreases after increasing the variable by one unit.</w:t>
       </w:r>
     </w:p>
-    <w:bookmarkEnd w:id="36"/>
-    <w:bookmarkEnd w:id="37"/>
-    <w:bookmarkStart w:id="122" w:name="differences-between-programs"/>
+    <w:bookmarkEnd w:id="48"/>
+    <w:bookmarkEnd w:id="49"/>
+    <w:bookmarkStart w:id="219" w:name="differences-between-programs"/>
     <w:p>
       <w:pPr>
         <w:pStyle w:val="Heading1"/>
@@ -1114,7 +1409,7 @@
         <w:t xml:space="preserve">Differences between programs</w:t>
       </w:r>
     </w:p>
-    <w:bookmarkStart w:id="38" w:name="sec-cine"/>
+    <w:bookmarkStart w:id="50" w:name="sec-cine"/>
     <w:p>
       <w:pPr>
         <w:pStyle w:val="Heading2"/>
@@ -1131,8 +1426,8 @@
         <w:t xml:space="preserve">Volunteers who work in cine-related projects tend to be older and more educated. Refugies are less likely to be cine volunteers. If there is a preliminary end to the contract, cine volunteers are more likely to do so because they were offered a CDD of less than 6 months. Refugees are less likely to be cine volunteers, and women, as well as people from urban areas are more likely.</w:t>
       </w:r>
     </w:p>
-    <w:bookmarkEnd w:id="38"/>
-    <w:bookmarkStart w:id="121" w:name="sec-ecovolonterre"/>
+    <w:bookmarkEnd w:id="50"/>
+    <w:bookmarkStart w:id="218" w:name="sec-ecovolonterre"/>
     <w:p>
       <w:pPr>
         <w:pStyle w:val="Heading2"/>
@@ -1149,7 +1444,7 @@
         <w:t xml:space="preserve">Ecovolonterres tend to be older (mostly in the 21 to 23 agegroup) and more educated than other volunteers. They tend to plan for longer volunteer programs. Ecovolonterres tend to be from more rural but also urban ares (compared to QVP).</w:t>
       </w:r>
     </w:p>
-    <w:bookmarkStart w:id="39" w:name="tbl-rupture"/>
+    <w:bookmarkStart w:id="51" w:name="tbl-rupture"/>
     <w:p>
       <w:pPr>
         <w:pStyle w:val="FigureTitle"/>
@@ -1649,13 +1944,13 @@
         </w:tc>
       </w:tr>
     </w:tbl>
-    <w:bookmarkEnd w:id="39"/>
+    <w:bookmarkEnd w:id="51"/>
     <w:p>
       <w:r>
         <w:br w:type="page"/>
       </w:r>
     </w:p>
-    <w:bookmarkStart w:id="40" w:name="tbl-OR-example"/>
+    <w:bookmarkStart w:id="52" w:name="tbl-OR-example"/>
     <w:p>
       <w:pPr>
         <w:pStyle w:val="FigureTitle"/>
@@ -1875,13 +2170,13 @@
         </w:tc>
       </w:tr>
     </w:tbl>
-    <w:bookmarkEnd w:id="40"/>
+    <w:bookmarkEnd w:id="52"/>
     <w:p>
       <w:r>
         <w:br w:type="page"/>
       </w:r>
     </w:p>
-    <w:bookmarkStart w:id="41" w:name="tbl-rupture-candidates"/>
+    <w:bookmarkStart w:id="53" w:name="tbl-rupture-candidates"/>
     <w:p>
       <w:pPr>
         <w:pStyle w:val="FigureTitle"/>
@@ -2198,13 +2493,13 @@
         </w:tc>
       </w:tr>
     </w:tbl>
-    <w:bookmarkEnd w:id="41"/>
+    <w:bookmarkEnd w:id="53"/>
     <w:p>
       <w:r>
         <w:br w:type="page"/>
       </w:r>
     </w:p>
-    <w:bookmarkStart w:id="45" w:name="fig-map-repartition"/>
+    <w:bookmarkStart w:id="57" w:name="fig-map-repartition"/>
     <w:p>
       <w:pPr>
         <w:pStyle w:val="FigureTitle"/>
@@ -2230,18 +2525,18 @@
           <wp:inline>
             <wp:extent cx="5943600" cy="5943600"/>
             <wp:effectExtent b="0" l="0" r="0" t="0"/>
-            <wp:docPr descr="" title="" id="43" name="Picture"/>
+            <wp:docPr descr="" title="" id="55" name="Picture"/>
             <a:graphic>
               <a:graphicData uri="http://schemas.openxmlformats.org/drawingml/2006/picture">
                 <pic:pic>
                   <pic:nvPicPr>
-                    <pic:cNvPr descr="index_files/figure-docx/fig-map-repartition-1.png" id="44" name="Picture"/>
+                    <pic:cNvPr descr="index_files/figure-docx/fig-map-repartition-1.png" id="56" name="Picture"/>
                     <pic:cNvPicPr>
                       <a:picLocks noChangeArrowheads="1" noChangeAspect="1"/>
                     </pic:cNvPicPr>
                   </pic:nvPicPr>
                   <pic:blipFill>
-                    <a:blip r:embed="rId42"/>
+                    <a:blip r:embed="rId54"/>
                     <a:stretch>
                       <a:fillRect/>
                     </a:stretch>
@@ -2268,13 +2563,13 @@
         </w:drawing>
       </w:r>
     </w:p>
-    <w:bookmarkEnd w:id="45"/>
+    <w:bookmarkEnd w:id="57"/>
     <w:p>
       <w:r>
         <w:br w:type="page"/>
       </w:r>
     </w:p>
-    <w:bookmarkStart w:id="49" w:name="fig-map-trend"/>
+    <w:bookmarkStart w:id="61" w:name="fig-map-trend"/>
     <w:p>
       <w:pPr>
         <w:pStyle w:val="FigureTitle"/>
@@ -2300,18 +2595,18 @@
           <wp:inline>
             <wp:extent cx="5943600" cy="5943600"/>
             <wp:effectExtent b="0" l="0" r="0" t="0"/>
-            <wp:docPr descr="" title="" id="47" name="Picture"/>
+            <wp:docPr descr="" title="" id="59" name="Picture"/>
             <a:graphic>
               <a:graphicData uri="http://schemas.openxmlformats.org/drawingml/2006/picture">
                 <pic:pic>
                   <pic:nvPicPr>
-                    <pic:cNvPr descr="index_files/figure-docx/fig-map-trend-1.png" id="48" name="Picture"/>
+                    <pic:cNvPr descr="index_files/figure-docx/fig-map-trend-1.png" id="60" name="Picture"/>
                     <pic:cNvPicPr>
                       <a:picLocks noChangeArrowheads="1" noChangeAspect="1"/>
                     </pic:cNvPicPr>
                   </pic:nvPicPr>
                   <pic:blipFill>
-                    <a:blip r:embed="rId46"/>
+                    <a:blip r:embed="rId58"/>
                     <a:stretch>
                       <a:fillRect/>
                     </a:stretch>
@@ -2338,14 +2633,14 @@
         </w:drawing>
       </w:r>
     </w:p>
-    <w:bookmarkEnd w:id="49"/>
+    <w:bookmarkEnd w:id="61"/>
     <w:p>
       <w:r>
         <w:br w:type="page"/>
       </w:r>
     </w:p>
-    <w:bookmarkStart w:id="58" w:name="fig-attrition"/>
-    <w:bookmarkStart w:id="53" w:name="fig-attrition-1"/>
+    <w:bookmarkStart w:id="70" w:name="fig-age"/>
+    <w:bookmarkStart w:id="65" w:name="fig-age-1"/>
     <w:p>
       <w:pPr>
         <w:pStyle w:val="FigureWithoutNote"/>
@@ -2363,18 +2658,18 @@
           <wp:inline>
             <wp:extent cx="2971800" cy="2971800"/>
             <wp:effectExtent b="0" l="0" r="0" t="0"/>
-            <wp:docPr descr="" title="" id="51" name="Picture"/>
+            <wp:docPr descr="" title="" id="63" name="Picture"/>
             <a:graphic>
               <a:graphicData uri="http://schemas.openxmlformats.org/drawingml/2006/picture">
                 <pic:pic>
                   <pic:nvPicPr>
-                    <pic:cNvPr descr="index_files/figure-docx/fig-attrition-1.png" id="52" name="Picture"/>
+                    <pic:cNvPr descr="index_files/figure-docx/fig-age-1.png" id="64" name="Picture"/>
                     <pic:cNvPicPr>
                       <a:picLocks noChangeArrowheads="1" noChangeAspect="1"/>
                     </pic:cNvPicPr>
                   </pic:nvPicPr>
                   <pic:blipFill>
-                    <a:blip r:embed="rId50"/>
+                    <a:blip r:embed="rId62"/>
                     <a:stretch>
                       <a:fillRect/>
                     </a:stretch>
@@ -2401,8 +2696,8 @@
         </w:drawing>
       </w:r>
     </w:p>
-    <w:bookmarkEnd w:id="53"/>
-    <w:bookmarkStart w:id="57" w:name="fig-attrition-2"/>
+    <w:bookmarkEnd w:id="65"/>
+    <w:bookmarkStart w:id="69" w:name="fig-age-2"/>
     <w:p>
       <w:pPr>
         <w:pStyle w:val="FigureWithoutNote"/>
@@ -2420,18 +2715,18 @@
           <wp:inline>
             <wp:extent cx="2971800" cy="2971800"/>
             <wp:effectExtent b="0" l="0" r="0" t="0"/>
-            <wp:docPr descr="" title="" id="55" name="Picture"/>
+            <wp:docPr descr="" title="" id="67" name="Picture"/>
             <a:graphic>
               <a:graphicData uri="http://schemas.openxmlformats.org/drawingml/2006/picture">
                 <pic:pic>
                   <pic:nvPicPr>
-                    <pic:cNvPr descr="index_files/figure-docx/fig-attrition-2.png" id="56" name="Picture"/>
+                    <pic:cNvPr descr="index_files/figure-docx/fig-age-2.png" id="68" name="Picture"/>
                     <pic:cNvPicPr>
                       <a:picLocks noChangeArrowheads="1" noChangeAspect="1"/>
                     </pic:cNvPicPr>
                   </pic:nvPicPr>
                   <pic:blipFill>
-                    <a:blip r:embed="rId54"/>
+                    <a:blip r:embed="rId66"/>
                     <a:stretch>
                       <a:fillRect/>
                     </a:stretch>
@@ -2458,7 +2753,7 @@
         </w:drawing>
       </w:r>
     </w:p>
-    <w:bookmarkEnd w:id="57"/>
+    <w:bookmarkEnd w:id="69"/>
     <w:p>
       <w:pPr>
         <w:pStyle w:val="FigureTitle"/>
@@ -2472,35 +2767,23 @@
         <w:pStyle w:val="Caption"/>
       </w:pPr>
       <w:r>
-        <w:t xml:space="preserve">Number of volunteers per survey time point. Volunteers who appear under</w:t>
-      </w:r>
-      <w:r>
-        <w:t xml:space="preserve"> </w:t>
-      </w:r>
-      <w:r>
-        <w:t xml:space="preserve">‘q0’</w:t>
-      </w:r>
-      <w:r>
-        <w:t xml:space="preserve"> </w:t>
-      </w:r>
-      <w:r>
-        <w:t xml:space="preserve">have participated in the program but have not even filled out the first questionnaire. Note that in the percentage plot, the percentages are relative to all volunteers from the respective promo.</w:t>
-      </w:r>
-    </w:p>
-    <w:bookmarkEnd w:id="58"/>
+        <w:t xml:space="preserve">Number of volunteers per age group, within the different promos. Note that in the percentage plot, the percentages are relative to all volunteers from the respective promo.</w:t>
+      </w:r>
+    </w:p>
+    <w:bookmarkEnd w:id="70"/>
     <w:p>
       <w:r>
         <w:br w:type="page"/>
       </w:r>
     </w:p>
-    <w:bookmarkStart w:id="67" w:name="fig-vote_derniers_elections"/>
-    <w:bookmarkStart w:id="62" w:name="fig-vote_derniers_elections-1"/>
+    <w:bookmarkStart w:id="79" w:name="fig-education"/>
+    <w:bookmarkStart w:id="74" w:name="fig-education-1"/>
     <w:p>
       <w:pPr>
         <w:pStyle w:val="FigureWithoutNote"/>
       </w:pPr>
       <w:r>
-        <w:t xml:space="preserve">(A) Alluvial plot</w:t>
+        <w:t xml:space="preserve">(A) (absolute numbers)</w:t>
       </w:r>
     </w:p>
     <w:p>
@@ -2512,18 +2795,18 @@
           <wp:inline>
             <wp:extent cx="2971800" cy="2971800"/>
             <wp:effectExtent b="0" l="0" r="0" t="0"/>
-            <wp:docPr descr="" title="" id="60" name="Picture"/>
+            <wp:docPr descr="" title="" id="72" name="Picture"/>
             <a:graphic>
               <a:graphicData uri="http://schemas.openxmlformats.org/drawingml/2006/picture">
                 <pic:pic>
                   <pic:nvPicPr>
-                    <pic:cNvPr descr="index_files/figure-docx/fig-vote_derniers_elections-1.png" id="61" name="Picture"/>
+                    <pic:cNvPr descr="index_files/figure-docx/fig-education-1.png" id="73" name="Picture"/>
                     <pic:cNvPicPr>
                       <a:picLocks noChangeArrowheads="1" noChangeAspect="1"/>
                     </pic:cNvPicPr>
                   </pic:nvPicPr>
                   <pic:blipFill>
-                    <a:blip r:embed="rId59"/>
+                    <a:blip r:embed="rId71"/>
                     <a:stretch>
                       <a:fillRect/>
                     </a:stretch>
@@ -2550,14 +2833,14 @@
         </w:drawing>
       </w:r>
     </w:p>
-    <w:bookmarkEnd w:id="62"/>
-    <w:bookmarkStart w:id="66" w:name="fig-vote_derniers_elections-2"/>
+    <w:bookmarkEnd w:id="74"/>
+    <w:bookmarkStart w:id="78" w:name="fig-education-2"/>
     <w:p>
       <w:pPr>
         <w:pStyle w:val="FigureWithoutNote"/>
       </w:pPr>
       <w:r>
-        <w:t xml:space="preserve">(B) Percentages</w:t>
+        <w:t xml:space="preserve">(B) (percentages)</w:t>
       </w:r>
     </w:p>
     <w:p>
@@ -2569,18 +2852,18 @@
           <wp:inline>
             <wp:extent cx="2971800" cy="2971800"/>
             <wp:effectExtent b="0" l="0" r="0" t="0"/>
-            <wp:docPr descr="" title="" id="64" name="Picture"/>
+            <wp:docPr descr="" title="" id="76" name="Picture"/>
             <a:graphic>
               <a:graphicData uri="http://schemas.openxmlformats.org/drawingml/2006/picture">
                 <pic:pic>
                   <pic:nvPicPr>
-                    <pic:cNvPr descr="index_files/figure-docx/fig-vote_derniers_elections-2.png" id="65" name="Picture"/>
+                    <pic:cNvPr descr="index_files/figure-docx/fig-education-2.png" id="77" name="Picture"/>
                     <pic:cNvPicPr>
                       <a:picLocks noChangeArrowheads="1" noChangeAspect="1"/>
                     </pic:cNvPicPr>
                   </pic:nvPicPr>
                   <pic:blipFill>
-                    <a:blip r:embed="rId63"/>
+                    <a:blip r:embed="rId75"/>
                     <a:stretch>
                       <a:fillRect/>
                     </a:stretch>
@@ -2607,7 +2890,7 @@
         </w:drawing>
       </w:r>
     </w:p>
-    <w:bookmarkEnd w:id="66"/>
+    <w:bookmarkEnd w:id="78"/>
     <w:p>
       <w:pPr>
         <w:pStyle w:val="FigureTitle"/>
@@ -2621,39 +2904,23 @@
         <w:pStyle w:val="Caption"/>
       </w:pPr>
       <w:r>
-        <w:t xml:space="preserve">Change in volunteers reporting whether they voted or not during the last elections, between Q1 and Q2. Note that this analysis considers only answers of volunteers who answered either yes or no at</w:t>
-      </w:r>
-      <w:r>
-        <w:t xml:space="preserve"> </w:t>
-      </w:r>
-      <w:r>
-        <w:rPr>
-          <w:i/>
-          <w:iCs/>
-        </w:rPr>
-        <w:t xml:space="preserve">both</w:t>
-      </w:r>
-      <w:r>
-        <w:t xml:space="preserve"> </w:t>
-      </w:r>
-      <w:r>
-        <w:t xml:space="preserve">time points.</w:t>
-      </w:r>
-    </w:p>
-    <w:bookmarkEnd w:id="67"/>
+        <w:t xml:space="preserve">Number of volunteers per education level, within the different promos. Note that in the percentage plot, the percentages are relative to all volunteers from the respective promo.</w:t>
+      </w:r>
+    </w:p>
+    <w:bookmarkEnd w:id="79"/>
     <w:p>
       <w:r>
         <w:br w:type="page"/>
       </w:r>
     </w:p>
-    <w:bookmarkStart w:id="76" w:name="fig-action_individuelle_societe"/>
-    <w:bookmarkStart w:id="71" w:name="fig-action_individuelle_societe-1"/>
+    <w:bookmarkStart w:id="88" w:name="fig-sex"/>
+    <w:bookmarkStart w:id="83" w:name="fig-sex-1"/>
     <w:p>
       <w:pPr>
         <w:pStyle w:val="FigureWithoutNote"/>
       </w:pPr>
       <w:r>
-        <w:t xml:space="preserve">(A) Alluvial plot</w:t>
+        <w:t xml:space="preserve">(A) (absolute numbers)</w:t>
       </w:r>
     </w:p>
     <w:p>
@@ -2665,18 +2932,18 @@
           <wp:inline>
             <wp:extent cx="2971800" cy="2971800"/>
             <wp:effectExtent b="0" l="0" r="0" t="0"/>
-            <wp:docPr descr="" title="" id="69" name="Picture"/>
+            <wp:docPr descr="" title="" id="81" name="Picture"/>
             <a:graphic>
               <a:graphicData uri="http://schemas.openxmlformats.org/drawingml/2006/picture">
                 <pic:pic>
                   <pic:nvPicPr>
-                    <pic:cNvPr descr="index_files/figure-docx/fig-action_individuelle_societe-1.png" id="70" name="Picture"/>
+                    <pic:cNvPr descr="index_files/figure-docx/fig-sex-1.png" id="82" name="Picture"/>
                     <pic:cNvPicPr>
                       <a:picLocks noChangeArrowheads="1" noChangeAspect="1"/>
                     </pic:cNvPicPr>
                   </pic:nvPicPr>
                   <pic:blipFill>
-                    <a:blip r:embed="rId68"/>
+                    <a:blip r:embed="rId80"/>
                     <a:stretch>
                       <a:fillRect/>
                     </a:stretch>
@@ -2703,14 +2970,14 @@
         </w:drawing>
       </w:r>
     </w:p>
-    <w:bookmarkEnd w:id="71"/>
-    <w:bookmarkStart w:id="75" w:name="fig-action_individuelle_societe-2"/>
+    <w:bookmarkEnd w:id="83"/>
+    <w:bookmarkStart w:id="87" w:name="fig-sex-2"/>
     <w:p>
       <w:pPr>
         <w:pStyle w:val="FigureWithoutNote"/>
       </w:pPr>
       <w:r>
-        <w:t xml:space="preserve">(B) Percentages</w:t>
+        <w:t xml:space="preserve">(B) (percentages)</w:t>
       </w:r>
     </w:p>
     <w:p>
@@ -2722,18 +2989,18 @@
           <wp:inline>
             <wp:extent cx="2971800" cy="2971800"/>
             <wp:effectExtent b="0" l="0" r="0" t="0"/>
-            <wp:docPr descr="" title="" id="73" name="Picture"/>
+            <wp:docPr descr="" title="" id="85" name="Picture"/>
             <a:graphic>
               <a:graphicData uri="http://schemas.openxmlformats.org/drawingml/2006/picture">
                 <pic:pic>
                   <pic:nvPicPr>
-                    <pic:cNvPr descr="index_files/figure-docx/fig-action_individuelle_societe-2.png" id="74" name="Picture"/>
+                    <pic:cNvPr descr="index_files/figure-docx/fig-sex-2.png" id="86" name="Picture"/>
                     <pic:cNvPicPr>
                       <a:picLocks noChangeArrowheads="1" noChangeAspect="1"/>
                     </pic:cNvPicPr>
                   </pic:nvPicPr>
                   <pic:blipFill>
-                    <a:blip r:embed="rId72"/>
+                    <a:blip r:embed="rId84"/>
                     <a:stretch>
                       <a:fillRect/>
                     </a:stretch>
@@ -2760,7 +3027,7 @@
         </w:drawing>
       </w:r>
     </w:p>
-    <w:bookmarkEnd w:id="75"/>
+    <w:bookmarkEnd w:id="87"/>
     <w:p>
       <w:pPr>
         <w:pStyle w:val="FigureTitle"/>
@@ -2774,7 +3041,293 @@
         <w:pStyle w:val="Caption"/>
       </w:pPr>
       <w:r>
-        <w:t xml:space="preserve">Change in volunteers reporting whether they think their individual action can contribute to changing society, between Q1 and Q2. Note that this analysis considers only answers of volunteers who answered at</w:t>
+        <w:t xml:space="preserve">Number of male and female volunteers, within the different promos. Note that in the percentage plot, the percentages are relative to all volunteers from the respective promo.</w:t>
+      </w:r>
+    </w:p>
+    <w:bookmarkEnd w:id="88"/>
+    <w:p>
+      <w:r>
+        <w:br w:type="page"/>
+      </w:r>
+    </w:p>
+    <w:bookmarkStart w:id="97" w:name="fig-attrition"/>
+    <w:bookmarkStart w:id="92" w:name="fig-attrition-1"/>
+    <w:p>
+      <w:pPr>
+        <w:pStyle w:val="FigureWithoutNote"/>
+      </w:pPr>
+      <w:r>
+        <w:t xml:space="preserve">(A) (absolute numbers)</w:t>
+      </w:r>
+    </w:p>
+    <w:p>
+      <w:pPr>
+        <w:pStyle w:val="FigureWithoutNote"/>
+      </w:pPr>
+      <w:r>
+        <w:drawing>
+          <wp:inline>
+            <wp:extent cx="2971800" cy="2971800"/>
+            <wp:effectExtent b="0" l="0" r="0" t="0"/>
+            <wp:docPr descr="" title="" id="90" name="Picture"/>
+            <a:graphic>
+              <a:graphicData uri="http://schemas.openxmlformats.org/drawingml/2006/picture">
+                <pic:pic>
+                  <pic:nvPicPr>
+                    <pic:cNvPr descr="index_files/figure-docx/fig-attrition-1.png" id="91" name="Picture"/>
+                    <pic:cNvPicPr>
+                      <a:picLocks noChangeArrowheads="1" noChangeAspect="1"/>
+                    </pic:cNvPicPr>
+                  </pic:nvPicPr>
+                  <pic:blipFill>
+                    <a:blip r:embed="rId89"/>
+                    <a:stretch>
+                      <a:fillRect/>
+                    </a:stretch>
+                  </pic:blipFill>
+                  <pic:spPr bwMode="auto">
+                    <a:xfrm>
+                      <a:off x="0" y="0"/>
+                      <a:ext cx="2971800" cy="2971800"/>
+                    </a:xfrm>
+                    <a:prstGeom prst="rect">
+                      <a:avLst/>
+                    </a:prstGeom>
+                    <a:noFill/>
+                    <a:ln w="9525">
+                      <a:noFill/>
+                      <a:headEnd/>
+                      <a:tailEnd/>
+                    </a:ln>
+                  </pic:spPr>
+                </pic:pic>
+              </a:graphicData>
+            </a:graphic>
+          </wp:inline>
+        </w:drawing>
+      </w:r>
+    </w:p>
+    <w:bookmarkEnd w:id="92"/>
+    <w:bookmarkStart w:id="96" w:name="fig-attrition-2"/>
+    <w:p>
+      <w:pPr>
+        <w:pStyle w:val="FigureWithoutNote"/>
+      </w:pPr>
+      <w:r>
+        <w:t xml:space="preserve">(B) (percentages)</w:t>
+      </w:r>
+    </w:p>
+    <w:p>
+      <w:pPr>
+        <w:pStyle w:val="FigureWithoutNote"/>
+      </w:pPr>
+      <w:r>
+        <w:drawing>
+          <wp:inline>
+            <wp:extent cx="2971800" cy="2971800"/>
+            <wp:effectExtent b="0" l="0" r="0" t="0"/>
+            <wp:docPr descr="" title="" id="94" name="Picture"/>
+            <a:graphic>
+              <a:graphicData uri="http://schemas.openxmlformats.org/drawingml/2006/picture">
+                <pic:pic>
+                  <pic:nvPicPr>
+                    <pic:cNvPr descr="index_files/figure-docx/fig-attrition-2.png" id="95" name="Picture"/>
+                    <pic:cNvPicPr>
+                      <a:picLocks noChangeArrowheads="1" noChangeAspect="1"/>
+                    </pic:cNvPicPr>
+                  </pic:nvPicPr>
+                  <pic:blipFill>
+                    <a:blip r:embed="rId93"/>
+                    <a:stretch>
+                      <a:fillRect/>
+                    </a:stretch>
+                  </pic:blipFill>
+                  <pic:spPr bwMode="auto">
+                    <a:xfrm>
+                      <a:off x="0" y="0"/>
+                      <a:ext cx="2971800" cy="2971800"/>
+                    </a:xfrm>
+                    <a:prstGeom prst="rect">
+                      <a:avLst/>
+                    </a:prstGeom>
+                    <a:noFill/>
+                    <a:ln w="9525">
+                      <a:noFill/>
+                      <a:headEnd/>
+                      <a:tailEnd/>
+                    </a:ln>
+                  </pic:spPr>
+                </pic:pic>
+              </a:graphicData>
+            </a:graphic>
+          </wp:inline>
+        </w:drawing>
+      </w:r>
+    </w:p>
+    <w:bookmarkEnd w:id="96"/>
+    <w:p>
+      <w:pPr>
+        <w:pStyle w:val="FigureTitle"/>
+      </w:pPr>
+      <w:r>
+        <w:t xml:space="preserve">Figure 6</w:t>
+      </w:r>
+    </w:p>
+    <w:p>
+      <w:pPr>
+        <w:pStyle w:val="Caption"/>
+      </w:pPr>
+      <w:r>
+        <w:t xml:space="preserve">Number of volunteers per survey time point. Volunteers who appear under</w:t>
+      </w:r>
+      <w:r>
+        <w:t xml:space="preserve"> </w:t>
+      </w:r>
+      <w:r>
+        <w:t xml:space="preserve">‘q0’</w:t>
+      </w:r>
+      <w:r>
+        <w:t xml:space="preserve"> </w:t>
+      </w:r>
+      <w:r>
+        <w:t xml:space="preserve">have participated in the program but have not even filled out the first questionnaire. Note that in the percentage plot, the percentages are relative to all volunteers from the respective promo.</w:t>
+      </w:r>
+    </w:p>
+    <w:bookmarkEnd w:id="97"/>
+    <w:p>
+      <w:r>
+        <w:br w:type="page"/>
+      </w:r>
+    </w:p>
+    <w:bookmarkStart w:id="106" w:name="fig-vote_derniers_elections-2020"/>
+    <w:bookmarkStart w:id="101" w:name="fig-vote_derniers_elections-2020-1"/>
+    <w:p>
+      <w:pPr>
+        <w:pStyle w:val="FigureWithoutNote"/>
+      </w:pPr>
+      <w:r>
+        <w:t xml:space="preserve">(A) Alluvial plot</w:t>
+      </w:r>
+    </w:p>
+    <w:p>
+      <w:pPr>
+        <w:pStyle w:val="FigureWithoutNote"/>
+      </w:pPr>
+      <w:r>
+        <w:drawing>
+          <wp:inline>
+            <wp:extent cx="2971800" cy="2971800"/>
+            <wp:effectExtent b="0" l="0" r="0" t="0"/>
+            <wp:docPr descr="" title="" id="99" name="Picture"/>
+            <a:graphic>
+              <a:graphicData uri="http://schemas.openxmlformats.org/drawingml/2006/picture">
+                <pic:pic>
+                  <pic:nvPicPr>
+                    <pic:cNvPr descr="index_files/figure-docx/fig-vote_derniers_elections-2020-1.png" id="100" name="Picture"/>
+                    <pic:cNvPicPr>
+                      <a:picLocks noChangeArrowheads="1" noChangeAspect="1"/>
+                    </pic:cNvPicPr>
+                  </pic:nvPicPr>
+                  <pic:blipFill>
+                    <a:blip r:embed="rId98"/>
+                    <a:stretch>
+                      <a:fillRect/>
+                    </a:stretch>
+                  </pic:blipFill>
+                  <pic:spPr bwMode="auto">
+                    <a:xfrm>
+                      <a:off x="0" y="0"/>
+                      <a:ext cx="2971800" cy="2971800"/>
+                    </a:xfrm>
+                    <a:prstGeom prst="rect">
+                      <a:avLst/>
+                    </a:prstGeom>
+                    <a:noFill/>
+                    <a:ln w="9525">
+                      <a:noFill/>
+                      <a:headEnd/>
+                      <a:tailEnd/>
+                    </a:ln>
+                  </pic:spPr>
+                </pic:pic>
+              </a:graphicData>
+            </a:graphic>
+          </wp:inline>
+        </w:drawing>
+      </w:r>
+    </w:p>
+    <w:bookmarkEnd w:id="101"/>
+    <w:bookmarkStart w:id="105" w:name="fig-vote_derniers_elections-2020-2"/>
+    <w:p>
+      <w:pPr>
+        <w:pStyle w:val="FigureWithoutNote"/>
+      </w:pPr>
+      <w:r>
+        <w:t xml:space="preserve">(B) Percentages</w:t>
+      </w:r>
+    </w:p>
+    <w:p>
+      <w:pPr>
+        <w:pStyle w:val="FigureWithoutNote"/>
+      </w:pPr>
+      <w:r>
+        <w:drawing>
+          <wp:inline>
+            <wp:extent cx="2971800" cy="2971800"/>
+            <wp:effectExtent b="0" l="0" r="0" t="0"/>
+            <wp:docPr descr="" title="" id="103" name="Picture"/>
+            <a:graphic>
+              <a:graphicData uri="http://schemas.openxmlformats.org/drawingml/2006/picture">
+                <pic:pic>
+                  <pic:nvPicPr>
+                    <pic:cNvPr descr="index_files/figure-docx/fig-vote_derniers_elections-2020-2.png" id="104" name="Picture"/>
+                    <pic:cNvPicPr>
+                      <a:picLocks noChangeArrowheads="1" noChangeAspect="1"/>
+                    </pic:cNvPicPr>
+                  </pic:nvPicPr>
+                  <pic:blipFill>
+                    <a:blip r:embed="rId102"/>
+                    <a:stretch>
+                      <a:fillRect/>
+                    </a:stretch>
+                  </pic:blipFill>
+                  <pic:spPr bwMode="auto">
+                    <a:xfrm>
+                      <a:off x="0" y="0"/>
+                      <a:ext cx="2971800" cy="2971800"/>
+                    </a:xfrm>
+                    <a:prstGeom prst="rect">
+                      <a:avLst/>
+                    </a:prstGeom>
+                    <a:noFill/>
+                    <a:ln w="9525">
+                      <a:noFill/>
+                      <a:headEnd/>
+                      <a:tailEnd/>
+                    </a:ln>
+                  </pic:spPr>
+                </pic:pic>
+              </a:graphicData>
+            </a:graphic>
+          </wp:inline>
+        </w:drawing>
+      </w:r>
+    </w:p>
+    <w:bookmarkEnd w:id="105"/>
+    <w:p>
+      <w:pPr>
+        <w:pStyle w:val="FigureTitle"/>
+      </w:pPr>
+      <w:r>
+        <w:t xml:space="preserve">Figure 7</w:t>
+      </w:r>
+    </w:p>
+    <w:p>
+      <w:pPr>
+        <w:pStyle w:val="Caption"/>
+      </w:pPr>
+      <w:r>
+        <w:t xml:space="preserve">Promo 2020-21. Change in volunteers reporting whether they voted or not during the last elections, between Q1 and Q2. Note that this analysis considers only answers of volunteers who answered either yes or no at</w:t>
       </w:r>
       <w:r>
         <w:t xml:space="preserve"> </w:t>
@@ -2793,27 +3346,20 @@
         <w:t xml:space="preserve">time points.</w:t>
       </w:r>
     </w:p>
-    <w:bookmarkEnd w:id="76"/>
+    <w:bookmarkEnd w:id="106"/>
     <w:p>
       <w:r>
         <w:br w:type="page"/>
       </w:r>
     </w:p>
-    <w:bookmarkStart w:id="80" w:name="fig-satisfaction"/>
-    <w:p>
-      <w:pPr>
-        <w:pStyle w:val="FigureTitle"/>
-      </w:pPr>
-      <w:r>
-        <w:t xml:space="preserve">Figure 6</w:t>
-      </w:r>
-    </w:p>
-    <w:p>
-      <w:pPr>
-        <w:pStyle w:val="Caption"/>
-      </w:pPr>
-      <w:r>
-        <w:t xml:space="preserve">Satisfaction between cohorts.</w:t>
+    <w:bookmarkStart w:id="115" w:name="fig-vote_derniers_elections-2021"/>
+    <w:bookmarkStart w:id="110" w:name="fig-vote_derniers_elections-2021-1"/>
+    <w:p>
+      <w:pPr>
+        <w:pStyle w:val="FigureWithoutNote"/>
+      </w:pPr>
+      <w:r>
+        <w:t xml:space="preserve">(A) Alluvial plot</w:t>
       </w:r>
     </w:p>
     <w:p>
@@ -2823,20 +3369,945 @@
       <w:r>
         <w:drawing>
           <wp:inline>
-            <wp:extent cx="5943600" cy="5943600"/>
+            <wp:extent cx="2971800" cy="2971800"/>
             <wp:effectExtent b="0" l="0" r="0" t="0"/>
-            <wp:docPr descr="" title="" id="78" name="Picture"/>
+            <wp:docPr descr="" title="" id="108" name="Picture"/>
             <a:graphic>
               <a:graphicData uri="http://schemas.openxmlformats.org/drawingml/2006/picture">
                 <pic:pic>
                   <pic:nvPicPr>
-                    <pic:cNvPr descr="index_files/figure-docx/fig-satisfaction-1.png" id="79" name="Picture"/>
+                    <pic:cNvPr descr="index_files/figure-docx/fig-vote_derniers_elections-2021-1.png" id="109" name="Picture"/>
                     <pic:cNvPicPr>
                       <a:picLocks noChangeArrowheads="1" noChangeAspect="1"/>
                     </pic:cNvPicPr>
                   </pic:nvPicPr>
                   <pic:blipFill>
-                    <a:blip r:embed="rId77"/>
+                    <a:blip r:embed="rId107"/>
+                    <a:stretch>
+                      <a:fillRect/>
+                    </a:stretch>
+                  </pic:blipFill>
+                  <pic:spPr bwMode="auto">
+                    <a:xfrm>
+                      <a:off x="0" y="0"/>
+                      <a:ext cx="2971800" cy="2971800"/>
+                    </a:xfrm>
+                    <a:prstGeom prst="rect">
+                      <a:avLst/>
+                    </a:prstGeom>
+                    <a:noFill/>
+                    <a:ln w="9525">
+                      <a:noFill/>
+                      <a:headEnd/>
+                      <a:tailEnd/>
+                    </a:ln>
+                  </pic:spPr>
+                </pic:pic>
+              </a:graphicData>
+            </a:graphic>
+          </wp:inline>
+        </w:drawing>
+      </w:r>
+    </w:p>
+    <w:bookmarkEnd w:id="110"/>
+    <w:bookmarkStart w:id="114" w:name="fig-vote_derniers_elections-2021-2"/>
+    <w:p>
+      <w:pPr>
+        <w:pStyle w:val="FigureWithoutNote"/>
+      </w:pPr>
+      <w:r>
+        <w:t xml:space="preserve">(B) Percentages</w:t>
+      </w:r>
+    </w:p>
+    <w:p>
+      <w:pPr>
+        <w:pStyle w:val="FigureWithoutNote"/>
+      </w:pPr>
+      <w:r>
+        <w:drawing>
+          <wp:inline>
+            <wp:extent cx="2971800" cy="2971800"/>
+            <wp:effectExtent b="0" l="0" r="0" t="0"/>
+            <wp:docPr descr="" title="" id="112" name="Picture"/>
+            <a:graphic>
+              <a:graphicData uri="http://schemas.openxmlformats.org/drawingml/2006/picture">
+                <pic:pic>
+                  <pic:nvPicPr>
+                    <pic:cNvPr descr="index_files/figure-docx/fig-vote_derniers_elections-2021-2.png" id="113" name="Picture"/>
+                    <pic:cNvPicPr>
+                      <a:picLocks noChangeArrowheads="1" noChangeAspect="1"/>
+                    </pic:cNvPicPr>
+                  </pic:nvPicPr>
+                  <pic:blipFill>
+                    <a:blip r:embed="rId111"/>
+                    <a:stretch>
+                      <a:fillRect/>
+                    </a:stretch>
+                  </pic:blipFill>
+                  <pic:spPr bwMode="auto">
+                    <a:xfrm>
+                      <a:off x="0" y="0"/>
+                      <a:ext cx="2971800" cy="2971800"/>
+                    </a:xfrm>
+                    <a:prstGeom prst="rect">
+                      <a:avLst/>
+                    </a:prstGeom>
+                    <a:noFill/>
+                    <a:ln w="9525">
+                      <a:noFill/>
+                      <a:headEnd/>
+                      <a:tailEnd/>
+                    </a:ln>
+                  </pic:spPr>
+                </pic:pic>
+              </a:graphicData>
+            </a:graphic>
+          </wp:inline>
+        </w:drawing>
+      </w:r>
+    </w:p>
+    <w:bookmarkEnd w:id="114"/>
+    <w:p>
+      <w:pPr>
+        <w:pStyle w:val="FigureTitle"/>
+      </w:pPr>
+      <w:r>
+        <w:t xml:space="preserve">Figure 8</w:t>
+      </w:r>
+    </w:p>
+    <w:p>
+      <w:pPr>
+        <w:pStyle w:val="Caption"/>
+      </w:pPr>
+      <w:r>
+        <w:t xml:space="preserve">Promo 2021-22. Change in volunteers reporting whether they voted or not during the last elections, between Q1 and Q2. Note that this analysis considers only answers of volunteers who answered either yes or no at</w:t>
+      </w:r>
+      <w:r>
+        <w:t xml:space="preserve"> </w:t>
+      </w:r>
+      <w:r>
+        <w:rPr>
+          <w:i/>
+          <w:iCs/>
+        </w:rPr>
+        <w:t xml:space="preserve">both</w:t>
+      </w:r>
+      <w:r>
+        <w:t xml:space="preserve"> </w:t>
+      </w:r>
+      <w:r>
+        <w:t xml:space="preserve">time points.</w:t>
+      </w:r>
+    </w:p>
+    <w:bookmarkEnd w:id="115"/>
+    <w:p>
+      <w:r>
+        <w:br w:type="page"/>
+      </w:r>
+    </w:p>
+    <w:bookmarkStart w:id="124" w:name="fig-vote_derniers_elections-2022"/>
+    <w:bookmarkStart w:id="119" w:name="fig-vote_derniers_elections-2022-1"/>
+    <w:p>
+      <w:pPr>
+        <w:pStyle w:val="FigureWithoutNote"/>
+      </w:pPr>
+      <w:r>
+        <w:t xml:space="preserve">(A) Alluvial plot</w:t>
+      </w:r>
+    </w:p>
+    <w:p>
+      <w:pPr>
+        <w:pStyle w:val="FigureWithoutNote"/>
+      </w:pPr>
+      <w:r>
+        <w:drawing>
+          <wp:inline>
+            <wp:extent cx="2971800" cy="2971800"/>
+            <wp:effectExtent b="0" l="0" r="0" t="0"/>
+            <wp:docPr descr="" title="" id="117" name="Picture"/>
+            <a:graphic>
+              <a:graphicData uri="http://schemas.openxmlformats.org/drawingml/2006/picture">
+                <pic:pic>
+                  <pic:nvPicPr>
+                    <pic:cNvPr descr="index_files/figure-docx/fig-vote_derniers_elections-2022-1.png" id="118" name="Picture"/>
+                    <pic:cNvPicPr>
+                      <a:picLocks noChangeArrowheads="1" noChangeAspect="1"/>
+                    </pic:cNvPicPr>
+                  </pic:nvPicPr>
+                  <pic:blipFill>
+                    <a:blip r:embed="rId116"/>
+                    <a:stretch>
+                      <a:fillRect/>
+                    </a:stretch>
+                  </pic:blipFill>
+                  <pic:spPr bwMode="auto">
+                    <a:xfrm>
+                      <a:off x="0" y="0"/>
+                      <a:ext cx="2971800" cy="2971800"/>
+                    </a:xfrm>
+                    <a:prstGeom prst="rect">
+                      <a:avLst/>
+                    </a:prstGeom>
+                    <a:noFill/>
+                    <a:ln w="9525">
+                      <a:noFill/>
+                      <a:headEnd/>
+                      <a:tailEnd/>
+                    </a:ln>
+                  </pic:spPr>
+                </pic:pic>
+              </a:graphicData>
+            </a:graphic>
+          </wp:inline>
+        </w:drawing>
+      </w:r>
+    </w:p>
+    <w:bookmarkEnd w:id="119"/>
+    <w:bookmarkStart w:id="123" w:name="fig-vote_derniers_elections-2022-2"/>
+    <w:p>
+      <w:pPr>
+        <w:pStyle w:val="FigureWithoutNote"/>
+      </w:pPr>
+      <w:r>
+        <w:t xml:space="preserve">(B) Percentages</w:t>
+      </w:r>
+    </w:p>
+    <w:p>
+      <w:pPr>
+        <w:pStyle w:val="FigureWithoutNote"/>
+      </w:pPr>
+      <w:r>
+        <w:drawing>
+          <wp:inline>
+            <wp:extent cx="2971800" cy="2971800"/>
+            <wp:effectExtent b="0" l="0" r="0" t="0"/>
+            <wp:docPr descr="" title="" id="121" name="Picture"/>
+            <a:graphic>
+              <a:graphicData uri="http://schemas.openxmlformats.org/drawingml/2006/picture">
+                <pic:pic>
+                  <pic:nvPicPr>
+                    <pic:cNvPr descr="index_files/figure-docx/fig-vote_derniers_elections-2022-2.png" id="122" name="Picture"/>
+                    <pic:cNvPicPr>
+                      <a:picLocks noChangeArrowheads="1" noChangeAspect="1"/>
+                    </pic:cNvPicPr>
+                  </pic:nvPicPr>
+                  <pic:blipFill>
+                    <a:blip r:embed="rId120"/>
+                    <a:stretch>
+                      <a:fillRect/>
+                    </a:stretch>
+                  </pic:blipFill>
+                  <pic:spPr bwMode="auto">
+                    <a:xfrm>
+                      <a:off x="0" y="0"/>
+                      <a:ext cx="2971800" cy="2971800"/>
+                    </a:xfrm>
+                    <a:prstGeom prst="rect">
+                      <a:avLst/>
+                    </a:prstGeom>
+                    <a:noFill/>
+                    <a:ln w="9525">
+                      <a:noFill/>
+                      <a:headEnd/>
+                      <a:tailEnd/>
+                    </a:ln>
+                  </pic:spPr>
+                </pic:pic>
+              </a:graphicData>
+            </a:graphic>
+          </wp:inline>
+        </w:drawing>
+      </w:r>
+    </w:p>
+    <w:bookmarkEnd w:id="123"/>
+    <w:p>
+      <w:pPr>
+        <w:pStyle w:val="FigureTitle"/>
+      </w:pPr>
+      <w:r>
+        <w:t xml:space="preserve">Figure 9</w:t>
+      </w:r>
+    </w:p>
+    <w:p>
+      <w:pPr>
+        <w:pStyle w:val="Caption"/>
+      </w:pPr>
+      <w:r>
+        <w:t xml:space="preserve">Promo 2022-23. Change in volunteers reporting whether they voted or not during the last elections, between Q1 and Q2. Note that this analysis considers only answers of volunteers who answered either yes or no at</w:t>
+      </w:r>
+      <w:r>
+        <w:t xml:space="preserve"> </w:t>
+      </w:r>
+      <w:r>
+        <w:rPr>
+          <w:i/>
+          <w:iCs/>
+        </w:rPr>
+        <w:t xml:space="preserve">both</w:t>
+      </w:r>
+      <w:r>
+        <w:t xml:space="preserve"> </w:t>
+      </w:r>
+      <w:r>
+        <w:t xml:space="preserve">time points.</w:t>
+      </w:r>
+    </w:p>
+    <w:bookmarkEnd w:id="124"/>
+    <w:p>
+      <w:r>
+        <w:br w:type="page"/>
+      </w:r>
+    </w:p>
+    <w:bookmarkStart w:id="133" w:name="fig-vote_derniers_elections-2023"/>
+    <w:bookmarkStart w:id="128" w:name="fig-vote_derniers_elections-2023-1"/>
+    <w:p>
+      <w:pPr>
+        <w:pStyle w:val="FigureWithoutNote"/>
+      </w:pPr>
+      <w:r>
+        <w:t xml:space="preserve">(A) Alluvial plot</w:t>
+      </w:r>
+    </w:p>
+    <w:p>
+      <w:pPr>
+        <w:pStyle w:val="FigureWithoutNote"/>
+      </w:pPr>
+      <w:r>
+        <w:drawing>
+          <wp:inline>
+            <wp:extent cx="2971800" cy="2971800"/>
+            <wp:effectExtent b="0" l="0" r="0" t="0"/>
+            <wp:docPr descr="" title="" id="126" name="Picture"/>
+            <a:graphic>
+              <a:graphicData uri="http://schemas.openxmlformats.org/drawingml/2006/picture">
+                <pic:pic>
+                  <pic:nvPicPr>
+                    <pic:cNvPr descr="index_files/figure-docx/fig-vote_derniers_elections-2023-1.png" id="127" name="Picture"/>
+                    <pic:cNvPicPr>
+                      <a:picLocks noChangeArrowheads="1" noChangeAspect="1"/>
+                    </pic:cNvPicPr>
+                  </pic:nvPicPr>
+                  <pic:blipFill>
+                    <a:blip r:embed="rId125"/>
+                    <a:stretch>
+                      <a:fillRect/>
+                    </a:stretch>
+                  </pic:blipFill>
+                  <pic:spPr bwMode="auto">
+                    <a:xfrm>
+                      <a:off x="0" y="0"/>
+                      <a:ext cx="2971800" cy="2971800"/>
+                    </a:xfrm>
+                    <a:prstGeom prst="rect">
+                      <a:avLst/>
+                    </a:prstGeom>
+                    <a:noFill/>
+                    <a:ln w="9525">
+                      <a:noFill/>
+                      <a:headEnd/>
+                      <a:tailEnd/>
+                    </a:ln>
+                  </pic:spPr>
+                </pic:pic>
+              </a:graphicData>
+            </a:graphic>
+          </wp:inline>
+        </w:drawing>
+      </w:r>
+    </w:p>
+    <w:bookmarkEnd w:id="128"/>
+    <w:bookmarkStart w:id="132" w:name="fig-vote_derniers_elections-2023-2"/>
+    <w:p>
+      <w:pPr>
+        <w:pStyle w:val="FigureWithoutNote"/>
+      </w:pPr>
+      <w:r>
+        <w:t xml:space="preserve">(B) Percentages</w:t>
+      </w:r>
+    </w:p>
+    <w:p>
+      <w:pPr>
+        <w:pStyle w:val="FigureWithoutNote"/>
+      </w:pPr>
+      <w:r>
+        <w:drawing>
+          <wp:inline>
+            <wp:extent cx="2971800" cy="2971800"/>
+            <wp:effectExtent b="0" l="0" r="0" t="0"/>
+            <wp:docPr descr="" title="" id="130" name="Picture"/>
+            <a:graphic>
+              <a:graphicData uri="http://schemas.openxmlformats.org/drawingml/2006/picture">
+                <pic:pic>
+                  <pic:nvPicPr>
+                    <pic:cNvPr descr="index_files/figure-docx/fig-vote_derniers_elections-2023-2.png" id="131" name="Picture"/>
+                    <pic:cNvPicPr>
+                      <a:picLocks noChangeArrowheads="1" noChangeAspect="1"/>
+                    </pic:cNvPicPr>
+                  </pic:nvPicPr>
+                  <pic:blipFill>
+                    <a:blip r:embed="rId129"/>
+                    <a:stretch>
+                      <a:fillRect/>
+                    </a:stretch>
+                  </pic:blipFill>
+                  <pic:spPr bwMode="auto">
+                    <a:xfrm>
+                      <a:off x="0" y="0"/>
+                      <a:ext cx="2971800" cy="2971800"/>
+                    </a:xfrm>
+                    <a:prstGeom prst="rect">
+                      <a:avLst/>
+                    </a:prstGeom>
+                    <a:noFill/>
+                    <a:ln w="9525">
+                      <a:noFill/>
+                      <a:headEnd/>
+                      <a:tailEnd/>
+                    </a:ln>
+                  </pic:spPr>
+                </pic:pic>
+              </a:graphicData>
+            </a:graphic>
+          </wp:inline>
+        </w:drawing>
+      </w:r>
+    </w:p>
+    <w:bookmarkEnd w:id="132"/>
+    <w:p>
+      <w:pPr>
+        <w:pStyle w:val="FigureTitle"/>
+      </w:pPr>
+      <w:r>
+        <w:t xml:space="preserve">Figure 10</w:t>
+      </w:r>
+    </w:p>
+    <w:p>
+      <w:pPr>
+        <w:pStyle w:val="Caption"/>
+      </w:pPr>
+      <w:r>
+        <w:t xml:space="preserve">Promo 2023-24. Change in volunteers reporting whether they voted or not during the last elections, between Q1 and Q2. Note that this analysis considers only answers of volunteers who answered either yes or no at</w:t>
+      </w:r>
+      <w:r>
+        <w:t xml:space="preserve"> </w:t>
+      </w:r>
+      <w:r>
+        <w:rPr>
+          <w:i/>
+          <w:iCs/>
+        </w:rPr>
+        <w:t xml:space="preserve">both</w:t>
+      </w:r>
+      <w:r>
+        <w:t xml:space="preserve"> </w:t>
+      </w:r>
+      <w:r>
+        <w:t xml:space="preserve">time points.</w:t>
+      </w:r>
+    </w:p>
+    <w:bookmarkEnd w:id="133"/>
+    <w:p>
+      <w:r>
+        <w:br w:type="page"/>
+      </w:r>
+    </w:p>
+    <w:bookmarkStart w:id="142" w:name="fig-action_individuelle_societe-2020"/>
+    <w:bookmarkStart w:id="137" w:name="fig-action_individuelle_societe-2020-1"/>
+    <w:p>
+      <w:pPr>
+        <w:pStyle w:val="FigureWithoutNote"/>
+      </w:pPr>
+      <w:r>
+        <w:t xml:space="preserve">(A) Alluvial plot</w:t>
+      </w:r>
+    </w:p>
+    <w:p>
+      <w:pPr>
+        <w:pStyle w:val="FigureWithoutNote"/>
+      </w:pPr>
+      <w:r>
+        <w:drawing>
+          <wp:inline>
+            <wp:extent cx="2971800" cy="2971800"/>
+            <wp:effectExtent b="0" l="0" r="0" t="0"/>
+            <wp:docPr descr="" title="" id="135" name="Picture"/>
+            <a:graphic>
+              <a:graphicData uri="http://schemas.openxmlformats.org/drawingml/2006/picture">
+                <pic:pic>
+                  <pic:nvPicPr>
+                    <pic:cNvPr descr="index_files/figure-docx/fig-action_individuelle_societe-2020-1.png" id="136" name="Picture"/>
+                    <pic:cNvPicPr>
+                      <a:picLocks noChangeArrowheads="1" noChangeAspect="1"/>
+                    </pic:cNvPicPr>
+                  </pic:nvPicPr>
+                  <pic:blipFill>
+                    <a:blip r:embed="rId134"/>
+                    <a:stretch>
+                      <a:fillRect/>
+                    </a:stretch>
+                  </pic:blipFill>
+                  <pic:spPr bwMode="auto">
+                    <a:xfrm>
+                      <a:off x="0" y="0"/>
+                      <a:ext cx="2971800" cy="2971800"/>
+                    </a:xfrm>
+                    <a:prstGeom prst="rect">
+                      <a:avLst/>
+                    </a:prstGeom>
+                    <a:noFill/>
+                    <a:ln w="9525">
+                      <a:noFill/>
+                      <a:headEnd/>
+                      <a:tailEnd/>
+                    </a:ln>
+                  </pic:spPr>
+                </pic:pic>
+              </a:graphicData>
+            </a:graphic>
+          </wp:inline>
+        </w:drawing>
+      </w:r>
+    </w:p>
+    <w:bookmarkEnd w:id="137"/>
+    <w:bookmarkStart w:id="141" w:name="fig-action_individuelle_societe-2020-2"/>
+    <w:p>
+      <w:pPr>
+        <w:pStyle w:val="FigureWithoutNote"/>
+      </w:pPr>
+      <w:r>
+        <w:t xml:space="preserve">(B) Percentages</w:t>
+      </w:r>
+    </w:p>
+    <w:p>
+      <w:pPr>
+        <w:pStyle w:val="FigureWithoutNote"/>
+      </w:pPr>
+      <w:r>
+        <w:drawing>
+          <wp:inline>
+            <wp:extent cx="2971800" cy="2971800"/>
+            <wp:effectExtent b="0" l="0" r="0" t="0"/>
+            <wp:docPr descr="" title="" id="139" name="Picture"/>
+            <a:graphic>
+              <a:graphicData uri="http://schemas.openxmlformats.org/drawingml/2006/picture">
+                <pic:pic>
+                  <pic:nvPicPr>
+                    <pic:cNvPr descr="index_files/figure-docx/fig-action_individuelle_societe-2020-2.png" id="140" name="Picture"/>
+                    <pic:cNvPicPr>
+                      <a:picLocks noChangeArrowheads="1" noChangeAspect="1"/>
+                    </pic:cNvPicPr>
+                  </pic:nvPicPr>
+                  <pic:blipFill>
+                    <a:blip r:embed="rId138"/>
+                    <a:stretch>
+                      <a:fillRect/>
+                    </a:stretch>
+                  </pic:blipFill>
+                  <pic:spPr bwMode="auto">
+                    <a:xfrm>
+                      <a:off x="0" y="0"/>
+                      <a:ext cx="2971800" cy="2971800"/>
+                    </a:xfrm>
+                    <a:prstGeom prst="rect">
+                      <a:avLst/>
+                    </a:prstGeom>
+                    <a:noFill/>
+                    <a:ln w="9525">
+                      <a:noFill/>
+                      <a:headEnd/>
+                      <a:tailEnd/>
+                    </a:ln>
+                  </pic:spPr>
+                </pic:pic>
+              </a:graphicData>
+            </a:graphic>
+          </wp:inline>
+        </w:drawing>
+      </w:r>
+    </w:p>
+    <w:bookmarkEnd w:id="141"/>
+    <w:p>
+      <w:pPr>
+        <w:pStyle w:val="FigureTitle"/>
+      </w:pPr>
+      <w:r>
+        <w:t xml:space="preserve">Figure 11</w:t>
+      </w:r>
+    </w:p>
+    <w:p>
+      <w:pPr>
+        <w:pStyle w:val="Caption"/>
+      </w:pPr>
+      <w:r>
+        <w:t xml:space="preserve">Promo 2020-21. Change in volunteers reporting whether they think their individual action can contribute to changing society, between Q1 and Q2. Note that this analysis considers only answers of volunteers who answered at</w:t>
+      </w:r>
+      <w:r>
+        <w:t xml:space="preserve"> </w:t>
+      </w:r>
+      <w:r>
+        <w:rPr>
+          <w:i/>
+          <w:iCs/>
+        </w:rPr>
+        <w:t xml:space="preserve">both</w:t>
+      </w:r>
+      <w:r>
+        <w:t xml:space="preserve"> </w:t>
+      </w:r>
+      <w:r>
+        <w:t xml:space="preserve">time points.</w:t>
+      </w:r>
+    </w:p>
+    <w:bookmarkEnd w:id="142"/>
+    <w:p>
+      <w:r>
+        <w:br w:type="page"/>
+      </w:r>
+    </w:p>
+    <w:bookmarkStart w:id="151" w:name="fig-action_individuelle_societe-2021"/>
+    <w:bookmarkStart w:id="146" w:name="fig-action_individuelle_societe-2021-1"/>
+    <w:p>
+      <w:pPr>
+        <w:pStyle w:val="FigureWithoutNote"/>
+      </w:pPr>
+      <w:r>
+        <w:t xml:space="preserve">(A) Alluvial plot</w:t>
+      </w:r>
+    </w:p>
+    <w:p>
+      <w:pPr>
+        <w:pStyle w:val="FigureWithoutNote"/>
+      </w:pPr>
+      <w:r>
+        <w:drawing>
+          <wp:inline>
+            <wp:extent cx="2971800" cy="2971800"/>
+            <wp:effectExtent b="0" l="0" r="0" t="0"/>
+            <wp:docPr descr="" title="" id="144" name="Picture"/>
+            <a:graphic>
+              <a:graphicData uri="http://schemas.openxmlformats.org/drawingml/2006/picture">
+                <pic:pic>
+                  <pic:nvPicPr>
+                    <pic:cNvPr descr="index_files/figure-docx/fig-action_individuelle_societe-2021-1.png" id="145" name="Picture"/>
+                    <pic:cNvPicPr>
+                      <a:picLocks noChangeArrowheads="1" noChangeAspect="1"/>
+                    </pic:cNvPicPr>
+                  </pic:nvPicPr>
+                  <pic:blipFill>
+                    <a:blip r:embed="rId143"/>
+                    <a:stretch>
+                      <a:fillRect/>
+                    </a:stretch>
+                  </pic:blipFill>
+                  <pic:spPr bwMode="auto">
+                    <a:xfrm>
+                      <a:off x="0" y="0"/>
+                      <a:ext cx="2971800" cy="2971800"/>
+                    </a:xfrm>
+                    <a:prstGeom prst="rect">
+                      <a:avLst/>
+                    </a:prstGeom>
+                    <a:noFill/>
+                    <a:ln w="9525">
+                      <a:noFill/>
+                      <a:headEnd/>
+                      <a:tailEnd/>
+                    </a:ln>
+                  </pic:spPr>
+                </pic:pic>
+              </a:graphicData>
+            </a:graphic>
+          </wp:inline>
+        </w:drawing>
+      </w:r>
+    </w:p>
+    <w:bookmarkEnd w:id="146"/>
+    <w:bookmarkStart w:id="150" w:name="fig-action_individuelle_societe-2021-2"/>
+    <w:p>
+      <w:pPr>
+        <w:pStyle w:val="FigureWithoutNote"/>
+      </w:pPr>
+      <w:r>
+        <w:t xml:space="preserve">(B) Percentages</w:t>
+      </w:r>
+    </w:p>
+    <w:p>
+      <w:pPr>
+        <w:pStyle w:val="FigureWithoutNote"/>
+      </w:pPr>
+      <w:r>
+        <w:drawing>
+          <wp:inline>
+            <wp:extent cx="2971800" cy="2971800"/>
+            <wp:effectExtent b="0" l="0" r="0" t="0"/>
+            <wp:docPr descr="" title="" id="148" name="Picture"/>
+            <a:graphic>
+              <a:graphicData uri="http://schemas.openxmlformats.org/drawingml/2006/picture">
+                <pic:pic>
+                  <pic:nvPicPr>
+                    <pic:cNvPr descr="index_files/figure-docx/fig-action_individuelle_societe-2021-2.png" id="149" name="Picture"/>
+                    <pic:cNvPicPr>
+                      <a:picLocks noChangeArrowheads="1" noChangeAspect="1"/>
+                    </pic:cNvPicPr>
+                  </pic:nvPicPr>
+                  <pic:blipFill>
+                    <a:blip r:embed="rId147"/>
+                    <a:stretch>
+                      <a:fillRect/>
+                    </a:stretch>
+                  </pic:blipFill>
+                  <pic:spPr bwMode="auto">
+                    <a:xfrm>
+                      <a:off x="0" y="0"/>
+                      <a:ext cx="2971800" cy="2971800"/>
+                    </a:xfrm>
+                    <a:prstGeom prst="rect">
+                      <a:avLst/>
+                    </a:prstGeom>
+                    <a:noFill/>
+                    <a:ln w="9525">
+                      <a:noFill/>
+                      <a:headEnd/>
+                      <a:tailEnd/>
+                    </a:ln>
+                  </pic:spPr>
+                </pic:pic>
+              </a:graphicData>
+            </a:graphic>
+          </wp:inline>
+        </w:drawing>
+      </w:r>
+    </w:p>
+    <w:bookmarkEnd w:id="150"/>
+    <w:p>
+      <w:pPr>
+        <w:pStyle w:val="FigureTitle"/>
+      </w:pPr>
+      <w:r>
+        <w:t xml:space="preserve">Figure 12</w:t>
+      </w:r>
+    </w:p>
+    <w:p>
+      <w:pPr>
+        <w:pStyle w:val="Caption"/>
+      </w:pPr>
+      <w:r>
+        <w:t xml:space="preserve">Promo 2021-22. Change in volunteers reporting whether they think their individual action can contribute to changing society, between Q1 and Q2. Note that this analysis considers only answers of volunteers who answered at</w:t>
+      </w:r>
+      <w:r>
+        <w:t xml:space="preserve"> </w:t>
+      </w:r>
+      <w:r>
+        <w:rPr>
+          <w:i/>
+          <w:iCs/>
+        </w:rPr>
+        <w:t xml:space="preserve">both</w:t>
+      </w:r>
+      <w:r>
+        <w:t xml:space="preserve"> </w:t>
+      </w:r>
+      <w:r>
+        <w:t xml:space="preserve">time points.</w:t>
+      </w:r>
+    </w:p>
+    <w:bookmarkEnd w:id="151"/>
+    <w:p>
+      <w:r>
+        <w:br w:type="page"/>
+      </w:r>
+    </w:p>
+    <w:bookmarkStart w:id="160" w:name="fig-action_individuelle_societe-2022"/>
+    <w:bookmarkStart w:id="155" w:name="fig-action_individuelle_societe-2022-1"/>
+    <w:p>
+      <w:pPr>
+        <w:pStyle w:val="FigureWithoutNote"/>
+      </w:pPr>
+      <w:r>
+        <w:t xml:space="preserve">(A) Alluvial plot</w:t>
+      </w:r>
+    </w:p>
+    <w:p>
+      <w:pPr>
+        <w:pStyle w:val="FigureWithoutNote"/>
+      </w:pPr>
+      <w:r>
+        <w:drawing>
+          <wp:inline>
+            <wp:extent cx="2971800" cy="2971800"/>
+            <wp:effectExtent b="0" l="0" r="0" t="0"/>
+            <wp:docPr descr="" title="" id="153" name="Picture"/>
+            <a:graphic>
+              <a:graphicData uri="http://schemas.openxmlformats.org/drawingml/2006/picture">
+                <pic:pic>
+                  <pic:nvPicPr>
+                    <pic:cNvPr descr="index_files/figure-docx/fig-action_individuelle_societe-2022-1.png" id="154" name="Picture"/>
+                    <pic:cNvPicPr>
+                      <a:picLocks noChangeArrowheads="1" noChangeAspect="1"/>
+                    </pic:cNvPicPr>
+                  </pic:nvPicPr>
+                  <pic:blipFill>
+                    <a:blip r:embed="rId152"/>
+                    <a:stretch>
+                      <a:fillRect/>
+                    </a:stretch>
+                  </pic:blipFill>
+                  <pic:spPr bwMode="auto">
+                    <a:xfrm>
+                      <a:off x="0" y="0"/>
+                      <a:ext cx="2971800" cy="2971800"/>
+                    </a:xfrm>
+                    <a:prstGeom prst="rect">
+                      <a:avLst/>
+                    </a:prstGeom>
+                    <a:noFill/>
+                    <a:ln w="9525">
+                      <a:noFill/>
+                      <a:headEnd/>
+                      <a:tailEnd/>
+                    </a:ln>
+                  </pic:spPr>
+                </pic:pic>
+              </a:graphicData>
+            </a:graphic>
+          </wp:inline>
+        </w:drawing>
+      </w:r>
+    </w:p>
+    <w:bookmarkEnd w:id="155"/>
+    <w:bookmarkStart w:id="159" w:name="fig-action_individuelle_societe-2022-2"/>
+    <w:p>
+      <w:pPr>
+        <w:pStyle w:val="FigureWithoutNote"/>
+      </w:pPr>
+      <w:r>
+        <w:t xml:space="preserve">(B) Percentages</w:t>
+      </w:r>
+    </w:p>
+    <w:p>
+      <w:pPr>
+        <w:pStyle w:val="FigureWithoutNote"/>
+      </w:pPr>
+      <w:r>
+        <w:drawing>
+          <wp:inline>
+            <wp:extent cx="2971800" cy="2971800"/>
+            <wp:effectExtent b="0" l="0" r="0" t="0"/>
+            <wp:docPr descr="" title="" id="157" name="Picture"/>
+            <a:graphic>
+              <a:graphicData uri="http://schemas.openxmlformats.org/drawingml/2006/picture">
+                <pic:pic>
+                  <pic:nvPicPr>
+                    <pic:cNvPr descr="index_files/figure-docx/fig-action_individuelle_societe-2022-2.png" id="158" name="Picture"/>
+                    <pic:cNvPicPr>
+                      <a:picLocks noChangeArrowheads="1" noChangeAspect="1"/>
+                    </pic:cNvPicPr>
+                  </pic:nvPicPr>
+                  <pic:blipFill>
+                    <a:blip r:embed="rId156"/>
+                    <a:stretch>
+                      <a:fillRect/>
+                    </a:stretch>
+                  </pic:blipFill>
+                  <pic:spPr bwMode="auto">
+                    <a:xfrm>
+                      <a:off x="0" y="0"/>
+                      <a:ext cx="2971800" cy="2971800"/>
+                    </a:xfrm>
+                    <a:prstGeom prst="rect">
+                      <a:avLst/>
+                    </a:prstGeom>
+                    <a:noFill/>
+                    <a:ln w="9525">
+                      <a:noFill/>
+                      <a:headEnd/>
+                      <a:tailEnd/>
+                    </a:ln>
+                  </pic:spPr>
+                </pic:pic>
+              </a:graphicData>
+            </a:graphic>
+          </wp:inline>
+        </w:drawing>
+      </w:r>
+    </w:p>
+    <w:bookmarkEnd w:id="159"/>
+    <w:p>
+      <w:pPr>
+        <w:pStyle w:val="FigureTitle"/>
+      </w:pPr>
+      <w:r>
+        <w:t xml:space="preserve">Figure 13</w:t>
+      </w:r>
+    </w:p>
+    <w:p>
+      <w:pPr>
+        <w:pStyle w:val="Caption"/>
+      </w:pPr>
+      <w:r>
+        <w:t xml:space="preserve">Promo 2022-23. Change in volunteers reporting whether they think their individual action can contribute to changing society, between Q1 and Q2. Note that this analysis considers only answers of volunteers who answered at</w:t>
+      </w:r>
+      <w:r>
+        <w:t xml:space="preserve"> </w:t>
+      </w:r>
+      <w:r>
+        <w:rPr>
+          <w:i/>
+          <w:iCs/>
+        </w:rPr>
+        <w:t xml:space="preserve">both</w:t>
+      </w:r>
+      <w:r>
+        <w:t xml:space="preserve"> </w:t>
+      </w:r>
+      <w:r>
+        <w:t xml:space="preserve">time points.</w:t>
+      </w:r>
+    </w:p>
+    <w:bookmarkEnd w:id="160"/>
+    <w:p>
+      <w:r>
+        <w:br w:type="page"/>
+      </w:r>
+    </w:p>
+    <w:bookmarkStart w:id="164" w:name="fig-satisfaction"/>
+    <w:p>
+      <w:pPr>
+        <w:pStyle w:val="FigureTitle"/>
+      </w:pPr>
+      <w:r>
+        <w:t xml:space="preserve">Figure 14</w:t>
+      </w:r>
+    </w:p>
+    <w:p>
+      <w:pPr>
+        <w:pStyle w:val="Caption"/>
+      </w:pPr>
+      <w:r>
+        <w:t xml:space="preserve">Satisfaction between cohorts.</w:t>
+      </w:r>
+    </w:p>
+    <w:p>
+      <w:pPr>
+        <w:pStyle w:val="FigureWithoutNote"/>
+      </w:pPr>
+      <w:r>
+        <w:drawing>
+          <wp:inline>
+            <wp:extent cx="5943600" cy="5943600"/>
+            <wp:effectExtent b="0" l="0" r="0" t="0"/>
+            <wp:docPr descr="" title="" id="162" name="Picture"/>
+            <a:graphic>
+              <a:graphicData uri="http://schemas.openxmlformats.org/drawingml/2006/picture">
+                <pic:pic>
+                  <pic:nvPicPr>
+                    <pic:cNvPr descr="index_files/figure-docx/fig-satisfaction-1.png" id="163" name="Picture"/>
+                    <pic:cNvPicPr>
+                      <a:picLocks noChangeArrowheads="1" noChangeAspect="1"/>
+                    </pic:cNvPicPr>
+                  </pic:nvPicPr>
+                  <pic:blipFill>
+                    <a:blip r:embed="rId161"/>
                     <a:stretch>
                       <a:fillRect/>
                     </a:stretch>
@@ -2863,27 +4334,20 @@
         </w:drawing>
       </w:r>
     </w:p>
-    <w:bookmarkEnd w:id="80"/>
+    <w:bookmarkEnd w:id="164"/>
     <w:p>
       <w:r>
         <w:br w:type="page"/>
       </w:r>
     </w:p>
-    <w:bookmarkStart w:id="84" w:name="fig-rupture-model"/>
-    <w:p>
-      <w:pPr>
-        <w:pStyle w:val="FigureTitle"/>
-      </w:pPr>
-      <w:r>
-        <w:t xml:space="preserve">Figure 7</w:t>
-      </w:r>
-    </w:p>
-    <w:p>
-      <w:pPr>
-        <w:pStyle w:val="Caption"/>
-      </w:pPr>
-      <w:r>
-        <w:t xml:space="preserve">Effects of demographic factors on negative rupture. Coefficients are the results of separate logistic regressions for each variable. For categorical variables, a baseline has been chosen in the model (refer to the codebook to see the omitted baseline category). Each bar or dot in the chart shows how a factor (like age, gender, or education) relates to the chance of a rupture. An odds ratio of 1 means that this group has the same chance of a rupture as the baseline group. More than 1 means that this group is more likely to have a rupture. For example, an odds ratio of 2.0 means twice as likely. Less than 1 means that this group is less likely to have a rupture. An odds ratio of 0.5 means half as likely. The lines show uncertainty (confidence intervals). If they cross 1, the difference might not be meaningful (in this case, the result is not statistically significant). The logarithmic scale is used so that in the visualization for the positive and negative odds ratio’s to be symmetric (i.e. that 2 is as far away from 1 as is 0.5).</w:t>
+    <w:bookmarkStart w:id="173" w:name="fig-rupture"/>
+    <w:bookmarkStart w:id="168" w:name="fig-rupture-1"/>
+    <w:p>
+      <w:pPr>
+        <w:pStyle w:val="FigureWithoutNote"/>
+      </w:pPr>
+      <w:r>
+        <w:t xml:space="preserve">(A) (absolute numbers)</w:t>
       </w:r>
     </w:p>
     <w:p>
@@ -2893,20 +4357,164 @@
       <w:r>
         <w:drawing>
           <wp:inline>
-            <wp:extent cx="5943600" cy="5943600"/>
+            <wp:extent cx="2971800" cy="2971800"/>
             <wp:effectExtent b="0" l="0" r="0" t="0"/>
-            <wp:docPr descr="" title="" id="82" name="Picture"/>
+            <wp:docPr descr="" title="" id="166" name="Picture"/>
             <a:graphic>
               <a:graphicData uri="http://schemas.openxmlformats.org/drawingml/2006/picture">
                 <pic:pic>
                   <pic:nvPicPr>
-                    <pic:cNvPr descr="index_files/figure-docx/fig-rupture-model-1.png" id="83" name="Picture"/>
+                    <pic:cNvPr descr="index_files/figure-docx/fig-rupture-1.png" id="167" name="Picture"/>
                     <pic:cNvPicPr>
                       <a:picLocks noChangeArrowheads="1" noChangeAspect="1"/>
                     </pic:cNvPicPr>
                   </pic:nvPicPr>
                   <pic:blipFill>
-                    <a:blip r:embed="rId81"/>
+                    <a:blip r:embed="rId165"/>
+                    <a:stretch>
+                      <a:fillRect/>
+                    </a:stretch>
+                  </pic:blipFill>
+                  <pic:spPr bwMode="auto">
+                    <a:xfrm>
+                      <a:off x="0" y="0"/>
+                      <a:ext cx="2971800" cy="2971800"/>
+                    </a:xfrm>
+                    <a:prstGeom prst="rect">
+                      <a:avLst/>
+                    </a:prstGeom>
+                    <a:noFill/>
+                    <a:ln w="9525">
+                      <a:noFill/>
+                      <a:headEnd/>
+                      <a:tailEnd/>
+                    </a:ln>
+                  </pic:spPr>
+                </pic:pic>
+              </a:graphicData>
+            </a:graphic>
+          </wp:inline>
+        </w:drawing>
+      </w:r>
+    </w:p>
+    <w:bookmarkEnd w:id="168"/>
+    <w:bookmarkStart w:id="172" w:name="fig-rupture-2"/>
+    <w:p>
+      <w:pPr>
+        <w:pStyle w:val="FigureWithoutNote"/>
+      </w:pPr>
+      <w:r>
+        <w:t xml:space="preserve">(B) (percentages)</w:t>
+      </w:r>
+    </w:p>
+    <w:p>
+      <w:pPr>
+        <w:pStyle w:val="FigureWithoutNote"/>
+      </w:pPr>
+      <w:r>
+        <w:drawing>
+          <wp:inline>
+            <wp:extent cx="2971800" cy="2971800"/>
+            <wp:effectExtent b="0" l="0" r="0" t="0"/>
+            <wp:docPr descr="" title="" id="170" name="Picture"/>
+            <a:graphic>
+              <a:graphicData uri="http://schemas.openxmlformats.org/drawingml/2006/picture">
+                <pic:pic>
+                  <pic:nvPicPr>
+                    <pic:cNvPr descr="index_files/figure-docx/fig-rupture-2.png" id="171" name="Picture"/>
+                    <pic:cNvPicPr>
+                      <a:picLocks noChangeArrowheads="1" noChangeAspect="1"/>
+                    </pic:cNvPicPr>
+                  </pic:nvPicPr>
+                  <pic:blipFill>
+                    <a:blip r:embed="rId169"/>
+                    <a:stretch>
+                      <a:fillRect/>
+                    </a:stretch>
+                  </pic:blipFill>
+                  <pic:spPr bwMode="auto">
+                    <a:xfrm>
+                      <a:off x="0" y="0"/>
+                      <a:ext cx="2971800" cy="2971800"/>
+                    </a:xfrm>
+                    <a:prstGeom prst="rect">
+                      <a:avLst/>
+                    </a:prstGeom>
+                    <a:noFill/>
+                    <a:ln w="9525">
+                      <a:noFill/>
+                      <a:headEnd/>
+                      <a:tailEnd/>
+                    </a:ln>
+                  </pic:spPr>
+                </pic:pic>
+              </a:graphicData>
+            </a:graphic>
+          </wp:inline>
+        </w:drawing>
+      </w:r>
+    </w:p>
+    <w:bookmarkEnd w:id="172"/>
+    <w:p>
+      <w:pPr>
+        <w:pStyle w:val="FigureTitle"/>
+      </w:pPr>
+      <w:r>
+        <w:t xml:space="preserve">Figure 15</w:t>
+      </w:r>
+    </w:p>
+    <w:p>
+      <w:pPr>
+        <w:pStyle w:val="Caption"/>
+      </w:pPr>
+      <w:r>
+        <w:t xml:space="preserve">Number of volunteers with a rupture (for various possible reasons, including positive ones, such as obtaining a work contract).</w:t>
+      </w:r>
+    </w:p>
+    <w:bookmarkEnd w:id="173"/>
+    <w:p>
+      <w:r>
+        <w:br w:type="page"/>
+      </w:r>
+    </w:p>
+    <w:bookmarkStart w:id="177" w:name="fig-rupture-motive"/>
+    <w:p>
+      <w:pPr>
+        <w:pStyle w:val="FigureTitle"/>
+      </w:pPr>
+      <w:r>
+        <w:t xml:space="preserve">Figure 16</w:t>
+      </w:r>
+    </w:p>
+    <w:p>
+      <w:pPr>
+        <w:pStyle w:val="Caption"/>
+      </w:pPr>
+      <w:r>
+        <w:t xml:space="preserve">Prevalence of different rupture motives</w:t>
+      </w:r>
+    </w:p>
+    <w:p>
+      <w:pPr>
+        <w:pStyle w:val="FigureWithoutNote"/>
+      </w:pPr>
+      <w:r>
+        <w:drawing>
+          <wp:inline>
+            <wp:extent cx="5943600" cy="5943600"/>
+            <wp:effectExtent b="0" l="0" r="0" t="0"/>
+            <wp:docPr descr="" title="" id="175" name="Picture"/>
+            <a:graphic>
+              <a:graphicData uri="http://schemas.openxmlformats.org/drawingml/2006/picture">
+                <pic:pic>
+                  <pic:nvPicPr>
+                    <pic:cNvPr descr="index_files/figure-docx/fig-rupture-motive-1.png" id="176" name="Picture"/>
+                    <pic:cNvPicPr>
+                      <a:picLocks noChangeArrowheads="1" noChangeAspect="1"/>
+                    </pic:cNvPicPr>
+                  </pic:nvPicPr>
+                  <pic:blipFill>
+                    <a:blip r:embed="rId174"/>
                     <a:stretch>
                       <a:fillRect/>
                     </a:stretch>
@@ -2933,19 +4541,19 @@
         </w:drawing>
       </w:r>
     </w:p>
-    <w:bookmarkEnd w:id="84"/>
+    <w:bookmarkEnd w:id="177"/>
     <w:p>
       <w:r>
         <w:br w:type="page"/>
       </w:r>
     </w:p>
-    <w:bookmarkStart w:id="88" w:name="fig-rupture-descriptive"/>
+    <w:bookmarkStart w:id="181" w:name="fig-rupture-model"/>
     <w:p>
       <w:pPr>
         <w:pStyle w:val="FigureTitle"/>
       </w:pPr>
       <w:r>
-        <w:t xml:space="preserve">Figure 8</w:t>
+        <w:t xml:space="preserve">Figure 17</w:t>
       </w:r>
     </w:p>
     <w:p>
@@ -2953,7 +4561,7 @@
         <w:pStyle w:val="Caption"/>
       </w:pPr>
       <w:r>
-        <w:t xml:space="preserve">Percentages of rupture for (allegedly) negative reasons for different groups, for different variables.</w:t>
+        <w:t xml:space="preserve">Effects of demographic factors on negative rupture. Coefficients are the results of separate logistic regressions for each variable. For categorical variables, a baseline has been chosen in the model (refer to the codebook to see the omitted baseline category). Each bar or dot in the chart shows how a factor (like age, gender, or education) relates to the chance of a rupture. An odds ratio of 1 means that this group has the same chance of a rupture as the baseline group. More than 1 means that this group is more likely to have a rupture. For example, an odds ratio of 2.0 means twice as likely. Less than 1 means that this group is less likely to have a rupture. An odds ratio of 0.5 means half as likely. The lines show uncertainty (confidence intervals). If they cross 1, the difference might not be meaningful (in this case, the result is not statistically significant). The logarithmic scale is used so that in the visualization for the positive and negative odds ratio’s to be symmetric (i.e. that 2 is as far away from 1 as is 0.5).</w:t>
       </w:r>
     </w:p>
     <w:p>
@@ -2965,18 +4573,18 @@
           <wp:inline>
             <wp:extent cx="5943600" cy="5943600"/>
             <wp:effectExtent b="0" l="0" r="0" t="0"/>
-            <wp:docPr descr="" title="" id="86" name="Picture"/>
+            <wp:docPr descr="" title="" id="179" name="Picture"/>
             <a:graphic>
               <a:graphicData uri="http://schemas.openxmlformats.org/drawingml/2006/picture">
                 <pic:pic>
                   <pic:nvPicPr>
-                    <pic:cNvPr descr="index_files/figure-docx/fig-rupture-descriptive-1.png" id="87" name="Picture"/>
+                    <pic:cNvPr descr="index_files/figure-docx/fig-rupture-model-1.png" id="180" name="Picture"/>
                     <pic:cNvPicPr>
                       <a:picLocks noChangeArrowheads="1" noChangeAspect="1"/>
                     </pic:cNvPicPr>
                   </pic:nvPicPr>
                   <pic:blipFill>
-                    <a:blip r:embed="rId85"/>
+                    <a:blip r:embed="rId178"/>
                     <a:stretch>
                       <a:fillRect/>
                     </a:stretch>
@@ -3003,19 +4611,19 @@
         </w:drawing>
       </w:r>
     </w:p>
-    <w:bookmarkEnd w:id="88"/>
+    <w:bookmarkEnd w:id="181"/>
     <w:p>
       <w:r>
         <w:br w:type="page"/>
       </w:r>
     </w:p>
-    <w:bookmarkStart w:id="92" w:name="fig-satisfaction-descriptive"/>
+    <w:bookmarkStart w:id="185" w:name="fig-rupture-descriptive"/>
     <w:p>
       <w:pPr>
         <w:pStyle w:val="FigureTitle"/>
       </w:pPr>
       <w:r>
-        <w:t xml:space="preserve">Figure 9</w:t>
+        <w:t xml:space="preserve">Figure 18</w:t>
       </w:r>
     </w:p>
     <w:p>
@@ -3023,7 +4631,7 @@
         <w:pStyle w:val="Caption"/>
       </w:pPr>
       <w:r>
-        <w:t xml:space="preserve">Répartition des niveaux de satisfaction</w:t>
+        <w:t xml:space="preserve">Percentages of rupture for (allegedly) negative reasons for different groups, for different variables.</w:t>
       </w:r>
     </w:p>
     <w:p>
@@ -3035,18 +4643,18 @@
           <wp:inline>
             <wp:extent cx="5943600" cy="5943600"/>
             <wp:effectExtent b="0" l="0" r="0" t="0"/>
-            <wp:docPr descr="" title="" id="90" name="Picture"/>
+            <wp:docPr descr="" title="" id="183" name="Picture"/>
             <a:graphic>
               <a:graphicData uri="http://schemas.openxmlformats.org/drawingml/2006/picture">
                 <pic:pic>
                   <pic:nvPicPr>
-                    <pic:cNvPr descr="index_files/figure-docx/fig-satisfaction-descriptive-1.png" id="91" name="Picture"/>
+                    <pic:cNvPr descr="index_files/figure-docx/fig-rupture-descriptive-1.png" id="184" name="Picture"/>
                     <pic:cNvPicPr>
                       <a:picLocks noChangeArrowheads="1" noChangeAspect="1"/>
                     </pic:cNvPicPr>
                   </pic:nvPicPr>
                   <pic:blipFill>
-                    <a:blip r:embed="rId89"/>
+                    <a:blip r:embed="rId182"/>
                     <a:stretch>
                       <a:fillRect/>
                     </a:stretch>
@@ -3073,19 +4681,19 @@
         </w:drawing>
       </w:r>
     </w:p>
-    <w:bookmarkEnd w:id="92"/>
+    <w:bookmarkEnd w:id="185"/>
     <w:p>
       <w:r>
         <w:br w:type="page"/>
       </w:r>
     </w:p>
-    <w:bookmarkStart w:id="96" w:name="fig-satisfaction-demographic-variables"/>
+    <w:bookmarkStart w:id="189" w:name="fig-satisfaction-descriptive"/>
     <w:p>
       <w:pPr>
         <w:pStyle w:val="FigureTitle"/>
       </w:pPr>
       <w:r>
-        <w:t xml:space="preserve">Figure 10</w:t>
+        <w:t xml:space="preserve">Figure 19</w:t>
       </w:r>
     </w:p>
     <w:p>
@@ -3093,7 +4701,7 @@
         <w:pStyle w:val="Caption"/>
       </w:pPr>
       <w:r>
-        <w:t xml:space="preserve">Effects of demographic factors on satisfaction.</w:t>
+        <w:t xml:space="preserve">Répartition des niveaux de satisfaction</w:t>
       </w:r>
     </w:p>
     <w:p>
@@ -3105,18 +4713,18 @@
           <wp:inline>
             <wp:extent cx="5943600" cy="5943600"/>
             <wp:effectExtent b="0" l="0" r="0" t="0"/>
-            <wp:docPr descr="" title="" id="94" name="Picture"/>
+            <wp:docPr descr="" title="" id="187" name="Picture"/>
             <a:graphic>
               <a:graphicData uri="http://schemas.openxmlformats.org/drawingml/2006/picture">
                 <pic:pic>
                   <pic:nvPicPr>
-                    <pic:cNvPr descr="index_files/figure-docx/fig-satisfaction-demographic-variables-1.png" id="95" name="Picture"/>
+                    <pic:cNvPr descr="index_files/figure-docx/fig-satisfaction-descriptive-1.png" id="188" name="Picture"/>
                     <pic:cNvPicPr>
                       <a:picLocks noChangeArrowheads="1" noChangeAspect="1"/>
                     </pic:cNvPicPr>
                   </pic:nvPicPr>
                   <pic:blipFill>
-                    <a:blip r:embed="rId93"/>
+                    <a:blip r:embed="rId186"/>
                     <a:stretch>
                       <a:fillRect/>
                     </a:stretch>
@@ -3143,19 +4751,19 @@
         </w:drawing>
       </w:r>
     </w:p>
-    <w:bookmarkEnd w:id="96"/>
+    <w:bookmarkEnd w:id="189"/>
     <w:p>
       <w:r>
         <w:br w:type="page"/>
       </w:r>
     </w:p>
-    <w:bookmarkStart w:id="100" w:name="fig-satisfaction-other-variables"/>
+    <w:bookmarkStart w:id="193" w:name="fig-satisfaction-demographic-variables"/>
     <w:p>
       <w:pPr>
         <w:pStyle w:val="FigureTitle"/>
       </w:pPr>
       <w:r>
-        <w:t xml:space="preserve">Figure 11</w:t>
+        <w:t xml:space="preserve">Figure 20</w:t>
       </w:r>
     </w:p>
     <w:p>
@@ -3163,7 +4771,7 @@
         <w:pStyle w:val="Caption"/>
       </w:pPr>
       <w:r>
-        <w:t xml:space="preserve">Effects of other, non-demographic factors on satisfaction.</w:t>
+        <w:t xml:space="preserve">Effects of demographic factors on satisfaction.</w:t>
       </w:r>
     </w:p>
     <w:p>
@@ -3175,18 +4783,18 @@
           <wp:inline>
             <wp:extent cx="5943600" cy="5943600"/>
             <wp:effectExtent b="0" l="0" r="0" t="0"/>
-            <wp:docPr descr="" title="" id="98" name="Picture"/>
+            <wp:docPr descr="" title="" id="191" name="Picture"/>
             <a:graphic>
               <a:graphicData uri="http://schemas.openxmlformats.org/drawingml/2006/picture">
                 <pic:pic>
                   <pic:nvPicPr>
-                    <pic:cNvPr descr="index_files/figure-docx/fig-satisfaction-other-variables-1.png" id="99" name="Picture"/>
+                    <pic:cNvPr descr="index_files/figure-docx/fig-satisfaction-demographic-variables-1.png" id="192" name="Picture"/>
                     <pic:cNvPicPr>
                       <a:picLocks noChangeArrowheads="1" noChangeAspect="1"/>
                     </pic:cNvPicPr>
                   </pic:nvPicPr>
                   <pic:blipFill>
-                    <a:blip r:embed="rId97"/>
+                    <a:blip r:embed="rId190"/>
                     <a:stretch>
                       <a:fillRect/>
                     </a:stretch>
@@ -3213,19 +4821,19 @@
         </w:drawing>
       </w:r>
     </w:p>
-    <w:bookmarkEnd w:id="100"/>
+    <w:bookmarkEnd w:id="193"/>
     <w:p>
       <w:r>
         <w:br w:type="page"/>
       </w:r>
     </w:p>
-    <w:bookmarkStart w:id="104" w:name="fig-perception-avenir-descriptive"/>
+    <w:bookmarkStart w:id="197" w:name="fig-satisfaction-other-variables"/>
     <w:p>
       <w:pPr>
         <w:pStyle w:val="FigureTitle"/>
       </w:pPr>
       <w:r>
-        <w:t xml:space="preserve">Figure 12</w:t>
+        <w:t xml:space="preserve">Figure 21</w:t>
       </w:r>
     </w:p>
     <w:p>
@@ -3233,7 +4841,7 @@
         <w:pStyle w:val="Caption"/>
       </w:pPr>
       <w:r>
-        <w:t xml:space="preserve">Répartition des niveaux de satisfaction</w:t>
+        <w:t xml:space="preserve">Effects of other, non-demographic factors on satisfaction.</w:t>
       </w:r>
     </w:p>
     <w:p>
@@ -3245,18 +4853,18 @@
           <wp:inline>
             <wp:extent cx="5943600" cy="5943600"/>
             <wp:effectExtent b="0" l="0" r="0" t="0"/>
-            <wp:docPr descr="" title="" id="102" name="Picture"/>
+            <wp:docPr descr="" title="" id="195" name="Picture"/>
             <a:graphic>
               <a:graphicData uri="http://schemas.openxmlformats.org/drawingml/2006/picture">
                 <pic:pic>
                   <pic:nvPicPr>
-                    <pic:cNvPr descr="index_files/figure-docx/fig-perception-avenir-descriptive-1.png" id="103" name="Picture"/>
+                    <pic:cNvPr descr="index_files/figure-docx/fig-satisfaction-other-variables-1.png" id="196" name="Picture"/>
                     <pic:cNvPicPr>
                       <a:picLocks noChangeArrowheads="1" noChangeAspect="1"/>
                     </pic:cNvPicPr>
                   </pic:nvPicPr>
                   <pic:blipFill>
-                    <a:blip r:embed="rId101"/>
+                    <a:blip r:embed="rId194"/>
                     <a:stretch>
                       <a:fillRect/>
                     </a:stretch>
@@ -3283,19 +4891,19 @@
         </w:drawing>
       </w:r>
     </w:p>
-    <w:bookmarkEnd w:id="104"/>
+    <w:bookmarkEnd w:id="197"/>
     <w:p>
       <w:r>
         <w:br w:type="page"/>
       </w:r>
     </w:p>
-    <w:bookmarkStart w:id="108" w:name="X300f5ba9eb522b516ab3d72498a72dfa553aa85"/>
+    <w:bookmarkStart w:id="201" w:name="fig-perception-avenir-descriptive"/>
     <w:p>
       <w:pPr>
         <w:pStyle w:val="FigureTitle"/>
       </w:pPr>
       <w:r>
-        <w:t xml:space="preserve">Figure 13</w:t>
+        <w:t xml:space="preserve">Figure 22</w:t>
       </w:r>
     </w:p>
     <w:p>
@@ -3303,7 +4911,7 @@
         <w:pStyle w:val="Caption"/>
       </w:pPr>
       <w:r>
-        <w:t xml:space="preserve">Effects of demographic factors on confidence in one’s future.</w:t>
+        <w:t xml:space="preserve">Répartition des niveaux de satisfaction</w:t>
       </w:r>
     </w:p>
     <w:p>
@@ -3315,18 +4923,18 @@
           <wp:inline>
             <wp:extent cx="5943600" cy="5943600"/>
             <wp:effectExtent b="0" l="0" r="0" t="0"/>
-            <wp:docPr descr="" title="" id="106" name="Picture"/>
+            <wp:docPr descr="" title="" id="199" name="Picture"/>
             <a:graphic>
               <a:graphicData uri="http://schemas.openxmlformats.org/drawingml/2006/picture">
                 <pic:pic>
                   <pic:nvPicPr>
-                    <pic:cNvPr descr="index_files/figure-docx/fig-perception-avenir-demographic-variables-1.png" id="107" name="Picture"/>
+                    <pic:cNvPr descr="index_files/figure-docx/fig-perception-avenir-descriptive-1.png" id="200" name="Picture"/>
                     <pic:cNvPicPr>
                       <a:picLocks noChangeArrowheads="1" noChangeAspect="1"/>
                     </pic:cNvPicPr>
                   </pic:nvPicPr>
                   <pic:blipFill>
-                    <a:blip r:embed="rId105"/>
+                    <a:blip r:embed="rId198"/>
                     <a:stretch>
                       <a:fillRect/>
                     </a:stretch>
@@ -3353,19 +4961,19 @@
         </w:drawing>
       </w:r>
     </w:p>
-    <w:bookmarkEnd w:id="108"/>
+    <w:bookmarkEnd w:id="201"/>
     <w:p>
       <w:r>
         <w:br w:type="page"/>
       </w:r>
     </w:p>
-    <w:bookmarkStart w:id="112" w:name="fig-perception-avenir-other-variables"/>
+    <w:bookmarkStart w:id="205" w:name="X300f5ba9eb522b516ab3d72498a72dfa553aa85"/>
     <w:p>
       <w:pPr>
         <w:pStyle w:val="FigureTitle"/>
       </w:pPr>
       <w:r>
-        <w:t xml:space="preserve">Figure 14</w:t>
+        <w:t xml:space="preserve">Figure 23</w:t>
       </w:r>
     </w:p>
     <w:p>
@@ -3373,7 +4981,7 @@
         <w:pStyle w:val="Caption"/>
       </w:pPr>
       <w:r>
-        <w:t xml:space="preserve">Effects of other, non-demographic factors on confidence in one’s future.</w:t>
+        <w:t xml:space="preserve">Effects of demographic factors on confidence in one’s future.</w:t>
       </w:r>
     </w:p>
     <w:p>
@@ -3385,18 +4993,18 @@
           <wp:inline>
             <wp:extent cx="5943600" cy="5943600"/>
             <wp:effectExtent b="0" l="0" r="0" t="0"/>
-            <wp:docPr descr="" title="" id="110" name="Picture"/>
+            <wp:docPr descr="" title="" id="203" name="Picture"/>
             <a:graphic>
               <a:graphicData uri="http://schemas.openxmlformats.org/drawingml/2006/picture">
                 <pic:pic>
                   <pic:nvPicPr>
-                    <pic:cNvPr descr="index_files/figure-docx/fig-perception-avenir-other-variables-1.png" id="111" name="Picture"/>
+                    <pic:cNvPr descr="index_files/figure-docx/fig-perception-avenir-demographic-variables-1.png" id="204" name="Picture"/>
                     <pic:cNvPicPr>
                       <a:picLocks noChangeArrowheads="1" noChangeAspect="1"/>
                     </pic:cNvPicPr>
                   </pic:nvPicPr>
                   <pic:blipFill>
-                    <a:blip r:embed="rId109"/>
+                    <a:blip r:embed="rId202"/>
                     <a:stretch>
                       <a:fillRect/>
                     </a:stretch>
@@ -3423,19 +5031,19 @@
         </w:drawing>
       </w:r>
     </w:p>
-    <w:bookmarkEnd w:id="112"/>
+    <w:bookmarkEnd w:id="205"/>
     <w:p>
       <w:r>
         <w:br w:type="page"/>
       </w:r>
     </w:p>
-    <w:bookmarkStart w:id="116" w:name="fig-cine-demographic-variables"/>
+    <w:bookmarkStart w:id="209" w:name="fig-perception-avenir-other-variables"/>
     <w:p>
       <w:pPr>
         <w:pStyle w:val="FigureTitle"/>
       </w:pPr>
       <w:r>
-        <w:t xml:space="preserve">Figure 15</w:t>
+        <w:t xml:space="preserve">Figure 24</w:t>
       </w:r>
     </w:p>
     <w:p>
@@ -3443,7 +5051,7 @@
         <w:pStyle w:val="Caption"/>
       </w:pPr>
       <w:r>
-        <w:t xml:space="preserve">Differences in Ciné-related vs. other programs along demographic factors</w:t>
+        <w:t xml:space="preserve">Effects of other, non-demographic factors on confidence in one’s future.</w:t>
       </w:r>
     </w:p>
     <w:p>
@@ -3455,18 +5063,18 @@
           <wp:inline>
             <wp:extent cx="5943600" cy="5943600"/>
             <wp:effectExtent b="0" l="0" r="0" t="0"/>
-            <wp:docPr descr="" title="" id="114" name="Picture"/>
+            <wp:docPr descr="" title="" id="207" name="Picture"/>
             <a:graphic>
               <a:graphicData uri="http://schemas.openxmlformats.org/drawingml/2006/picture">
                 <pic:pic>
                   <pic:nvPicPr>
-                    <pic:cNvPr descr="index_files/figure-docx/fig-cine-demographic-variables-1.png" id="115" name="Picture"/>
+                    <pic:cNvPr descr="index_files/figure-docx/fig-perception-avenir-other-variables-1.png" id="208" name="Picture"/>
                     <pic:cNvPicPr>
                       <a:picLocks noChangeArrowheads="1" noChangeAspect="1"/>
                     </pic:cNvPicPr>
                   </pic:nvPicPr>
                   <pic:blipFill>
-                    <a:blip r:embed="rId113"/>
+                    <a:blip r:embed="rId206"/>
                     <a:stretch>
                       <a:fillRect/>
                     </a:stretch>
@@ -3493,19 +5101,19 @@
         </w:drawing>
       </w:r>
     </w:p>
-    <w:bookmarkEnd w:id="116"/>
+    <w:bookmarkEnd w:id="209"/>
     <w:p>
       <w:r>
         <w:br w:type="page"/>
       </w:r>
     </w:p>
-    <w:bookmarkStart w:id="120" w:name="fig-ecovolonterre-demographic-variables"/>
+    <w:bookmarkStart w:id="213" w:name="fig-cine-demographic-variables"/>
     <w:p>
       <w:pPr>
         <w:pStyle w:val="FigureTitle"/>
       </w:pPr>
       <w:r>
-        <w:t xml:space="preserve">Figure 16</w:t>
+        <w:t xml:space="preserve">Figure 25</w:t>
       </w:r>
     </w:p>
     <w:p>
@@ -3513,7 +5121,7 @@
         <w:pStyle w:val="Caption"/>
       </w:pPr>
       <w:r>
-        <w:t xml:space="preserve">Differences in Ecovolonterre vs. other programs along demographic factors</w:t>
+        <w:t xml:space="preserve">Differences in Ciné-related vs. other programs along demographic factors</w:t>
       </w:r>
     </w:p>
     <w:p>
@@ -3525,18 +5133,18 @@
           <wp:inline>
             <wp:extent cx="5943600" cy="5943600"/>
             <wp:effectExtent b="0" l="0" r="0" t="0"/>
-            <wp:docPr descr="" title="" id="118" name="Picture"/>
+            <wp:docPr descr="" title="" id="211" name="Picture"/>
             <a:graphic>
               <a:graphicData uri="http://schemas.openxmlformats.org/drawingml/2006/picture">
                 <pic:pic>
                   <pic:nvPicPr>
-                    <pic:cNvPr descr="index_files/figure-docx/fig-ecovolonterre-demographic-variables-1.png" id="119" name="Picture"/>
+                    <pic:cNvPr descr="index_files/figure-docx/fig-cine-demographic-variables-1.png" id="212" name="Picture"/>
                     <pic:cNvPicPr>
                       <a:picLocks noChangeArrowheads="1" noChangeAspect="1"/>
                     </pic:cNvPicPr>
                   </pic:nvPicPr>
                   <pic:blipFill>
-                    <a:blip r:embed="rId117"/>
+                    <a:blip r:embed="rId210"/>
                     <a:stretch>
                       <a:fillRect/>
                     </a:stretch>
@@ -3563,14 +5171,84 @@
         </w:drawing>
       </w:r>
     </w:p>
-    <w:bookmarkEnd w:id="120"/>
+    <w:bookmarkEnd w:id="213"/>
     <w:p>
       <w:r>
         <w:br w:type="page"/>
       </w:r>
     </w:p>
-    <w:bookmarkEnd w:id="121"/>
-    <w:bookmarkEnd w:id="122"/>
+    <w:bookmarkStart w:id="217" w:name="fig-ecovolonterre-demographic-variables"/>
+    <w:p>
+      <w:pPr>
+        <w:pStyle w:val="FigureTitle"/>
+      </w:pPr>
+      <w:r>
+        <w:t xml:space="preserve">Figure 26</w:t>
+      </w:r>
+    </w:p>
+    <w:p>
+      <w:pPr>
+        <w:pStyle w:val="Caption"/>
+      </w:pPr>
+      <w:r>
+        <w:t xml:space="preserve">Differences in Ecovolonterre vs. other programs along demographic factors</w:t>
+      </w:r>
+    </w:p>
+    <w:p>
+      <w:pPr>
+        <w:pStyle w:val="FigureWithoutNote"/>
+      </w:pPr>
+      <w:r>
+        <w:drawing>
+          <wp:inline>
+            <wp:extent cx="5943600" cy="5943600"/>
+            <wp:effectExtent b="0" l="0" r="0" t="0"/>
+            <wp:docPr descr="" title="" id="215" name="Picture"/>
+            <a:graphic>
+              <a:graphicData uri="http://schemas.openxmlformats.org/drawingml/2006/picture">
+                <pic:pic>
+                  <pic:nvPicPr>
+                    <pic:cNvPr descr="index_files/figure-docx/fig-ecovolonterre-demographic-variables-1.png" id="216" name="Picture"/>
+                    <pic:cNvPicPr>
+                      <a:picLocks noChangeArrowheads="1" noChangeAspect="1"/>
+                    </pic:cNvPicPr>
+                  </pic:nvPicPr>
+                  <pic:blipFill>
+                    <a:blip r:embed="rId214"/>
+                    <a:stretch>
+                      <a:fillRect/>
+                    </a:stretch>
+                  </pic:blipFill>
+                  <pic:spPr bwMode="auto">
+                    <a:xfrm>
+                      <a:off x="0" y="0"/>
+                      <a:ext cx="5943600" cy="5943600"/>
+                    </a:xfrm>
+                    <a:prstGeom prst="rect">
+                      <a:avLst/>
+                    </a:prstGeom>
+                    <a:noFill/>
+                    <a:ln w="9525">
+                      <a:noFill/>
+                      <a:headEnd/>
+                      <a:tailEnd/>
+                    </a:ln>
+                  </pic:spPr>
+                </pic:pic>
+              </a:graphicData>
+            </a:graphic>
+          </wp:inline>
+        </w:drawing>
+      </w:r>
+    </w:p>
+    <w:bookmarkEnd w:id="217"/>
+    <w:p>
+      <w:r>
+        <w:br w:type="page"/>
+      </w:r>
+    </w:p>
+    <w:bookmarkEnd w:id="218"/>
+    <w:bookmarkEnd w:id="219"/>
     <w:sectPr>
       <w:headerReference r:id="rId9" w:type="even"/>
       <w:headerReference r:id="rId11" w:type="default"/>
@@ -3636,7 +5314,7 @@
       </w:r>
     </w:p>
   </w:footnote>
-  <w:footnote w:id="33">
+  <w:footnote w:id="36">
     <w:p>
       <w:pPr>
         <w:pStyle w:val="FootnoteText"/>
@@ -3651,11 +5329,30 @@
         <w:t xml:space="preserve"> </w:t>
       </w:r>
       <w:r>
+        <w:t xml:space="preserve">Note that for the promo 2023-24, q3 is not yet available, and therefore the promo cannot be inclueded here</w:t>
+      </w:r>
+    </w:p>
+  </w:footnote>
+  <w:footnote w:id="45">
+    <w:p>
+      <w:pPr>
+        <w:pStyle w:val="FootnoteText"/>
+      </w:pPr>
+      <w:r>
+        <w:rPr>
+          <w:rStyle w:val="FootnoteReference"/>
+        </w:rPr>
+        <w:footnoteRef/>
+      </w:r>
+      <w:r>
+        <w:t xml:space="preserve"> </w:t>
+      </w:r>
+      <w:r>
         <w:t xml:space="preserve">In all analyses we treat this as a continuous variable</w:t>
       </w:r>
     </w:p>
   </w:footnote>
-  <w:footnote w:id="35">
+  <w:footnote w:id="47">
     <w:p>
       <w:pPr>
         <w:pStyle w:val="FootnoteText"/>

</xml_diff>